<commit_message>
Updated Diary: Assigned upcoming tasks
</commit_message>
<xml_diff>
--- a/documents/Diary.docx
+++ b/documents/Diary.docx
@@ -4,7 +4,7 @@
   <w:body>
     <w:p>
       <w:pPr>
-        <w:pStyle w:val="berschrift2"/>
+        <w:pStyle w:val="Heading2"/>
       </w:pPr>
       <w:r>
         <w:t>07.03.2022</w:t>
@@ -12,7 +12,7 @@
     </w:p>
     <w:p>
       <w:pPr>
-        <w:pStyle w:val="Listenabsatz"/>
+        <w:pStyle w:val="ListParagraph"/>
         <w:numPr>
           <w:ilvl w:val="0"/>
           <w:numId w:val="1"/>
@@ -30,7 +30,7 @@
     </w:p>
     <w:p>
       <w:pPr>
-        <w:pStyle w:val="berschrift2"/>
+        <w:pStyle w:val="Heading2"/>
       </w:pPr>
       <w:r>
         <w:t>09.03.2022</w:t>
@@ -38,7 +38,7 @@
     </w:p>
     <w:p>
       <w:pPr>
-        <w:pStyle w:val="Listenabsatz"/>
+        <w:pStyle w:val="ListParagraph"/>
         <w:numPr>
           <w:ilvl w:val="0"/>
           <w:numId w:val="1"/>
@@ -56,7 +56,7 @@
     </w:p>
     <w:p>
       <w:pPr>
-        <w:pStyle w:val="Listenabsatz"/>
+        <w:pStyle w:val="ListParagraph"/>
         <w:numPr>
           <w:ilvl w:val="0"/>
           <w:numId w:val="1"/>
@@ -69,18 +69,12 @@
         <w:rPr>
           <w:lang w:val="en-GB"/>
         </w:rPr>
-        <w:t>G</w:t>
-      </w:r>
-      <w:r>
-        <w:rPr>
-          <w:lang w:val="en-GB"/>
-        </w:rPr>
-        <w:t>ame rules and mechanics written and uploaded (Tom)</w:t>
-      </w:r>
-    </w:p>
-    <w:p>
-      <w:pPr>
-        <w:pStyle w:val="Listenabsatz"/>
+        <w:t>Game rules and mechanics written and uploaded (Tom)</w:t>
+      </w:r>
+    </w:p>
+    <w:p>
+      <w:pPr>
+        <w:pStyle w:val="ListParagraph"/>
         <w:numPr>
           <w:ilvl w:val="0"/>
           <w:numId w:val="1"/>
@@ -98,7 +92,7 @@
     </w:p>
     <w:p>
       <w:pPr>
-        <w:pStyle w:val="berschrift2"/>
+        <w:pStyle w:val="Heading2"/>
       </w:pPr>
       <w:r>
         <w:t>10.03.2022</w:t>
@@ -106,7 +100,7 @@
     </w:p>
     <w:p>
       <w:pPr>
-        <w:pStyle w:val="Listenabsatz"/>
+        <w:pStyle w:val="ListParagraph"/>
         <w:numPr>
           <w:ilvl w:val="0"/>
           <w:numId w:val="2"/>
@@ -130,7 +124,7 @@
     </w:p>
     <w:p>
       <w:pPr>
-        <w:pStyle w:val="berschrift2"/>
+        <w:pStyle w:val="Heading2"/>
       </w:pPr>
       <w:r>
         <w:t>11.03.2022</w:t>
@@ -150,129 +144,386 @@
           <w:bCs/>
           <w:lang w:val="en-GB"/>
         </w:rPr>
-        <w:t xml:space="preserve">Meeting, all </w:t>
-      </w:r>
-      <w:r>
+        <w:t>Meeting, all contributors are present</w:t>
+      </w:r>
+    </w:p>
+    <w:p>
+      <w:pPr>
+        <w:pStyle w:val="ListParagraph"/>
+        <w:numPr>
+          <w:ilvl w:val="0"/>
+          <w:numId w:val="2"/>
+        </w:numPr>
+        <w:rPr>
+          <w:lang w:val="en-GB"/>
+        </w:rPr>
+      </w:pPr>
+      <w:r>
+        <w:rPr>
+          <w:lang w:val="en-GB"/>
+        </w:rPr>
+        <w:t>Chose the team’s name: "TASG Force"</w:t>
+      </w:r>
+    </w:p>
+    <w:p>
+      <w:pPr>
+        <w:pStyle w:val="ListParagraph"/>
+        <w:numPr>
+          <w:ilvl w:val="0"/>
+          <w:numId w:val="2"/>
+        </w:numPr>
+        <w:rPr>
+          <w:lang w:val="en-GB"/>
+        </w:rPr>
+      </w:pPr>
+      <w:r>
+        <w:rPr>
+          <w:lang w:val="en-GB"/>
+        </w:rPr>
+        <w:t>Chose the game name: "Ore Rush"</w:t>
+      </w:r>
+    </w:p>
+    <w:p>
+      <w:pPr>
+        <w:pStyle w:val="ListParagraph"/>
+        <w:numPr>
+          <w:ilvl w:val="0"/>
+          <w:numId w:val="2"/>
+        </w:numPr>
+        <w:rPr>
+          <w:lang w:val="en-GB"/>
+        </w:rPr>
+      </w:pPr>
+      <w:r>
+        <w:rPr>
+          <w:lang w:val="en-GB"/>
+        </w:rPr>
+        <w:t>Created a GUI Team and a Code Team</w:t>
+      </w:r>
+      <w:r>
+        <w:rPr>
+          <w:lang w:val="en-GB"/>
+        </w:rPr>
+        <w:br/>
+        <w:t>GUI Team: Ali, Sebastien</w:t>
+      </w:r>
+      <w:r>
+        <w:rPr>
+          <w:lang w:val="en-GB"/>
+        </w:rPr>
+        <w:br/>
+        <w:t>Code Team: Tom, Gian</w:t>
+      </w:r>
+    </w:p>
+    <w:p>
+      <w:pPr>
+        <w:pStyle w:val="Heading2"/>
+      </w:pPr>
+      <w:r>
+        <w:t>12.03.2022</w:t>
+      </w:r>
+    </w:p>
+    <w:p>
+      <w:pPr>
+        <w:pStyle w:val="ListParagraph"/>
+        <w:numPr>
+          <w:ilvl w:val="0"/>
+          <w:numId w:val="3"/>
+        </w:numPr>
+        <w:rPr>
+          <w:lang w:val="en-GB"/>
+        </w:rPr>
+      </w:pPr>
+      <w:r>
+        <w:rPr>
+          <w:lang w:val="en-GB"/>
+        </w:rPr>
+        <w:t>Updated Diary (Gian)</w:t>
+      </w:r>
+    </w:p>
+    <w:p>
+      <w:pPr>
+        <w:pStyle w:val="ListParagraph"/>
+        <w:numPr>
+          <w:ilvl w:val="0"/>
+          <w:numId w:val="3"/>
+        </w:numPr>
+        <w:rPr>
+          <w:lang w:val="en-GB"/>
+        </w:rPr>
+      </w:pPr>
+      <w:r>
+        <w:rPr>
+          <w:lang w:val="en-GB"/>
+        </w:rPr>
+        <w:t>Written the beginnings of a Client/Server code (Tom)</w:t>
+      </w:r>
+    </w:p>
+    <w:p>
+      <w:pPr>
+        <w:pStyle w:val="Heading2"/>
+      </w:pPr>
+      <w:r>
+        <w:t>14.03.2022</w:t>
+      </w:r>
+    </w:p>
+    <w:p>
+      <w:pPr>
+        <w:pStyle w:val="ListParagraph"/>
+        <w:numPr>
+          <w:ilvl w:val="0"/>
+          <w:numId w:val="4"/>
+        </w:numPr>
+        <w:rPr>
+          <w:lang w:val="en-GB"/>
+        </w:rPr>
+      </w:pPr>
+      <w:r>
+        <w:rPr>
+          <w:lang w:val="en-GB"/>
+        </w:rPr>
+        <w:t>Updated Diary (Gian)</w:t>
+      </w:r>
+    </w:p>
+    <w:p>
+      <w:pPr>
+        <w:pStyle w:val="ListParagraph"/>
+        <w:numPr>
+          <w:ilvl w:val="0"/>
+          <w:numId w:val="4"/>
+        </w:numPr>
+        <w:rPr>
+          <w:lang w:val="en-GB"/>
+        </w:rPr>
+      </w:pPr>
+      <w:r>
+        <w:rPr>
+          <w:lang w:val="en-GB"/>
+        </w:rPr>
+        <w:t>Power Point Presentation "About the Game" created (Gian)</w:t>
+      </w:r>
+    </w:p>
+    <w:p>
+      <w:pPr>
+        <w:pStyle w:val="ListParagraph"/>
+        <w:numPr>
+          <w:ilvl w:val="0"/>
+          <w:numId w:val="4"/>
+        </w:numPr>
+        <w:rPr>
+          <w:lang w:val="en-GB"/>
+        </w:rPr>
+      </w:pPr>
+      <w:r>
+        <w:rPr>
+          <w:lang w:val="en-GB"/>
+        </w:rPr>
+        <w:t xml:space="preserve">Power Point Presentation "Who, </w:t>
+      </w:r>
+      <w:r>
+        <w:rPr>
+          <w:lang w:val="en-GB"/>
+        </w:rPr>
+        <w:t>w</w:t>
+      </w:r>
+      <w:r>
+        <w:rPr>
+          <w:lang w:val="en-GB"/>
+        </w:rPr>
+        <w:t>hat, when" created and uploaded (Sebastien)</w:t>
+      </w:r>
+    </w:p>
+    <w:p>
+      <w:pPr>
+        <w:pStyle w:val="Heading2"/>
+      </w:pPr>
+      <w:r>
+        <w:t>15.03.2022</w:t>
+      </w:r>
+    </w:p>
+    <w:p>
+      <w:pPr>
+        <w:pStyle w:val="ListParagraph"/>
+        <w:numPr>
+          <w:ilvl w:val="0"/>
+          <w:numId w:val="5"/>
+        </w:numPr>
+        <w:rPr>
+          <w:lang w:val="en-GB"/>
+        </w:rPr>
+      </w:pPr>
+      <w:r>
+        <w:rPr>
+          <w:lang w:val="en-GB"/>
+        </w:rPr>
+        <w:t>Power Point Presentation "Network" created (Tom)</w:t>
+      </w:r>
+    </w:p>
+    <w:p>
+      <w:pPr>
+        <w:pStyle w:val="ListParagraph"/>
+        <w:numPr>
+          <w:ilvl w:val="0"/>
+          <w:numId w:val="5"/>
+        </w:numPr>
+        <w:rPr>
+          <w:lang w:val="en-GB"/>
+        </w:rPr>
+      </w:pPr>
+      <w:r>
+        <w:rPr>
+          <w:lang w:val="en-GB"/>
+        </w:rPr>
+        <w:t xml:space="preserve">Power Point Presentations "About the Game", "Who, What, When", "Network" </w:t>
+      </w:r>
+      <w:proofErr w:type="spellStart"/>
+      <w:r>
+        <w:rPr>
+          <w:lang w:val="en-GB"/>
+        </w:rPr>
+        <w:t>comined</w:t>
+      </w:r>
+      <w:proofErr w:type="spellEnd"/>
+      <w:r>
+        <w:rPr>
+          <w:lang w:val="en-GB"/>
+        </w:rPr>
+        <w:t xml:space="preserve"> into one Power Point Presentation (Gian)</w:t>
+      </w:r>
+    </w:p>
+    <w:p>
+      <w:pPr>
+        <w:pStyle w:val="ListParagraph"/>
+        <w:numPr>
+          <w:ilvl w:val="0"/>
+          <w:numId w:val="5"/>
+        </w:numPr>
+        <w:rPr>
+          <w:lang w:val="en-GB"/>
+        </w:rPr>
+      </w:pPr>
+      <w:r>
+        <w:rPr>
+          <w:lang w:val="en-GB"/>
+        </w:rPr>
+        <w:t>Early Server/Client code finalised (Tom)</w:t>
+      </w:r>
+    </w:p>
+    <w:p>
+      <w:pPr>
+        <w:pStyle w:val="Heading2"/>
+      </w:pPr>
+      <w:r>
+        <w:t>16.03.2022</w:t>
+      </w:r>
+    </w:p>
+    <w:p>
+      <w:pPr>
         <w:rPr>
           <w:b/>
           <w:bCs/>
           <w:lang w:val="en-GB"/>
         </w:rPr>
-        <w:t>contributors</w:t>
-      </w:r>
+      </w:pPr>
       <w:r>
         <w:rPr>
           <w:b/>
           <w:bCs/>
           <w:lang w:val="en-GB"/>
         </w:rPr>
-        <w:t xml:space="preserve"> are present</w:t>
-      </w:r>
-    </w:p>
-    <w:p>
-      <w:pPr>
-        <w:pStyle w:val="Listenabsatz"/>
+        <w:t>Meeting Ali is missing</w:t>
+      </w:r>
+    </w:p>
+    <w:p>
+      <w:pPr>
+        <w:pStyle w:val="ListParagraph"/>
         <w:numPr>
           <w:ilvl w:val="0"/>
-          <w:numId w:val="2"/>
-        </w:numPr>
-        <w:rPr>
-          <w:lang w:val="en-GB"/>
-        </w:rPr>
-      </w:pPr>
-      <w:r>
-        <w:rPr>
-          <w:lang w:val="en-GB"/>
-        </w:rPr>
-        <w:t xml:space="preserve">Chose the </w:t>
-      </w:r>
-      <w:r>
-        <w:rPr>
-          <w:lang w:val="en-GB"/>
-        </w:rPr>
-        <w:t>team’s</w:t>
-      </w:r>
-      <w:r>
-        <w:rPr>
-          <w:lang w:val="en-GB"/>
-        </w:rPr>
-        <w:t xml:space="preserve"> name: "TASG Force"</w:t>
-      </w:r>
-    </w:p>
-    <w:p>
-      <w:pPr>
-        <w:pStyle w:val="Listenabsatz"/>
+          <w:numId w:val="6"/>
+        </w:numPr>
+        <w:rPr>
+          <w:lang w:val="en-GB"/>
+        </w:rPr>
+      </w:pPr>
+      <w:r>
+        <w:rPr>
+          <w:lang w:val="en-GB"/>
+        </w:rPr>
+        <w:t>Power Point Presentation "Requirement Analysis" created (Sebastien)</w:t>
+      </w:r>
+    </w:p>
+    <w:p>
+      <w:pPr>
+        <w:pStyle w:val="ListParagraph"/>
         <w:numPr>
           <w:ilvl w:val="0"/>
-          <w:numId w:val="2"/>
-        </w:numPr>
-        <w:rPr>
-          <w:lang w:val="en-GB"/>
-        </w:rPr>
-      </w:pPr>
-      <w:r>
-        <w:rPr>
-          <w:lang w:val="en-GB"/>
-        </w:rPr>
-        <w:t>Chose the game name: "Ore Rush"</w:t>
-      </w:r>
-    </w:p>
-    <w:p>
-      <w:pPr>
-        <w:pStyle w:val="Listenabsatz"/>
+          <w:numId w:val="6"/>
+        </w:numPr>
+        <w:rPr>
+          <w:lang w:val="en-GB"/>
+        </w:rPr>
+      </w:pPr>
+      <w:r>
+        <w:rPr>
+          <w:lang w:val="en-GB"/>
+        </w:rPr>
+        <w:t>Finalized Power Point Presentation (Gian)</w:t>
+      </w:r>
+    </w:p>
+    <w:p>
+      <w:pPr>
+        <w:pStyle w:val="ListParagraph"/>
         <w:numPr>
           <w:ilvl w:val="0"/>
-          <w:numId w:val="2"/>
-        </w:numPr>
-        <w:rPr>
-          <w:lang w:val="en-GB"/>
-        </w:rPr>
-      </w:pPr>
-      <w:r>
-        <w:rPr>
-          <w:lang w:val="en-GB"/>
-        </w:rPr>
-        <w:t>Created a GUI Team and a Code Team</w:t>
-      </w:r>
-      <w:r>
-        <w:rPr>
-          <w:lang w:val="en-GB"/>
-        </w:rPr>
-        <w:br/>
-      </w:r>
-      <w:r>
-        <w:rPr>
-          <w:lang w:val="en-GB"/>
-        </w:rPr>
-        <w:t>GUI Team: Ali, Sebastien</w:t>
-      </w:r>
-      <w:r>
-        <w:rPr>
-          <w:lang w:val="en-GB"/>
-        </w:rPr>
-        <w:br/>
-      </w:r>
-      <w:r>
-        <w:rPr>
-          <w:lang w:val="en-GB"/>
-        </w:rPr>
-        <w:t>Code Team: Tom, Gian</w:t>
-      </w:r>
-    </w:p>
-    <w:p>
-      <w:pPr>
-        <w:pStyle w:val="berschrift2"/>
-      </w:pPr>
-      <w:r>
-        <w:t>12.03.2022</w:t>
-      </w:r>
-    </w:p>
-    <w:p>
-      <w:pPr>
-        <w:pStyle w:val="Listenabsatz"/>
+          <w:numId w:val="6"/>
+        </w:numPr>
+        <w:rPr>
+          <w:lang w:val="en-GB"/>
+        </w:rPr>
+      </w:pPr>
+      <w:r>
+        <w:rPr>
+          <w:lang w:val="en-GB"/>
+        </w:rPr>
+        <w:t>Early Server/Client code uploaded (Tom)</w:t>
+      </w:r>
+    </w:p>
+    <w:p>
+      <w:pPr>
+        <w:pStyle w:val="ListParagraph"/>
         <w:numPr>
           <w:ilvl w:val="0"/>
-          <w:numId w:val="3"/>
+          <w:numId w:val="6"/>
+        </w:numPr>
+        <w:rPr>
+          <w:lang w:val="en-GB"/>
+        </w:rPr>
+      </w:pPr>
+      <w:r>
+        <w:rPr>
+          <w:lang w:val="en-GB"/>
+        </w:rPr>
+        <w:t xml:space="preserve">Cleaned up the Git </w:t>
+      </w:r>
+      <w:r>
+        <w:rPr>
+          <w:lang w:val="en-GB"/>
+        </w:rPr>
+        <w:t>repository</w:t>
+      </w:r>
+      <w:r>
+        <w:rPr>
+          <w:lang w:val="en-GB"/>
+        </w:rPr>
+        <w:t xml:space="preserve"> (Tom, Sebastien, Gian)</w:t>
+      </w:r>
+    </w:p>
+    <w:p>
+      <w:pPr>
+        <w:pStyle w:val="ListParagraph"/>
+        <w:numPr>
+          <w:ilvl w:val="0"/>
+          <w:numId w:val="6"/>
         </w:numPr>
         <w:rPr>
           <w:lang w:val="en-GB"/>
@@ -287,190 +538,31 @@
     </w:p>
     <w:p>
       <w:pPr>
-        <w:pStyle w:val="Listenabsatz"/>
+        <w:pStyle w:val="ListParagraph"/>
         <w:numPr>
           <w:ilvl w:val="0"/>
-          <w:numId w:val="3"/>
-        </w:numPr>
-        <w:rPr>
-          <w:lang w:val="en-GB"/>
-        </w:rPr>
-      </w:pPr>
-      <w:r>
-        <w:rPr>
-          <w:lang w:val="en-GB"/>
-        </w:rPr>
-        <w:t>Written the beginnings of a Client/Server code (Tom)</w:t>
-      </w:r>
-    </w:p>
-    <w:p>
-      <w:pPr>
-        <w:pStyle w:val="berschrift2"/>
-      </w:pPr>
-      <w:r>
-        <w:t>14.03.2022</w:t>
-      </w:r>
-    </w:p>
-    <w:p>
-      <w:pPr>
-        <w:pStyle w:val="Listenabsatz"/>
-        <w:numPr>
-          <w:ilvl w:val="0"/>
-          <w:numId w:val="4"/>
-        </w:numPr>
-        <w:rPr>
-          <w:lang w:val="en-GB"/>
-        </w:rPr>
-      </w:pPr>
-      <w:r>
-        <w:rPr>
-          <w:lang w:val="en-GB"/>
-        </w:rPr>
-        <w:t>Updated Diary (Gian)</w:t>
-      </w:r>
-    </w:p>
-    <w:p>
-      <w:pPr>
-        <w:pStyle w:val="Listenabsatz"/>
-        <w:numPr>
-          <w:ilvl w:val="0"/>
-          <w:numId w:val="4"/>
-        </w:numPr>
-        <w:rPr>
-          <w:lang w:val="en-GB"/>
-        </w:rPr>
-      </w:pPr>
-      <w:r>
-        <w:rPr>
-          <w:lang w:val="en-GB"/>
-        </w:rPr>
-        <w:t>Power Point Presentation "About the Game" created (Gian)</w:t>
-      </w:r>
-    </w:p>
-    <w:p>
-      <w:pPr>
-        <w:pStyle w:val="Listenabsatz"/>
-        <w:numPr>
-          <w:ilvl w:val="0"/>
-          <w:numId w:val="4"/>
-        </w:numPr>
-        <w:rPr>
-          <w:lang w:val="en-GB"/>
-        </w:rPr>
-      </w:pPr>
-      <w:r>
-        <w:rPr>
-          <w:lang w:val="en-GB"/>
-        </w:rPr>
-        <w:t xml:space="preserve">Power Point Presentation "Who, </w:t>
-      </w:r>
-      <w:r>
-        <w:rPr>
-          <w:lang w:val="en-GB"/>
-        </w:rPr>
-        <w:t>w</w:t>
-      </w:r>
-      <w:r>
-        <w:rPr>
-          <w:lang w:val="en-GB"/>
-        </w:rPr>
-        <w:t xml:space="preserve">hat, </w:t>
-      </w:r>
-      <w:r>
-        <w:rPr>
-          <w:lang w:val="en-GB"/>
-        </w:rPr>
-        <w:t>when</w:t>
-      </w:r>
-      <w:r>
-        <w:rPr>
-          <w:lang w:val="en-GB"/>
-        </w:rPr>
-        <w:t>" created and uploaded (Sebastien)</w:t>
-      </w:r>
-    </w:p>
-    <w:p>
-      <w:pPr>
-        <w:pStyle w:val="berschrift2"/>
-      </w:pPr>
-      <w:r>
-        <w:t>15.03.2022</w:t>
-      </w:r>
-    </w:p>
-    <w:p>
-      <w:pPr>
-        <w:pStyle w:val="Listenabsatz"/>
-        <w:numPr>
-          <w:ilvl w:val="0"/>
-          <w:numId w:val="5"/>
-        </w:numPr>
-        <w:rPr>
-          <w:lang w:val="en-GB"/>
-        </w:rPr>
-      </w:pPr>
-      <w:r>
-        <w:rPr>
-          <w:lang w:val="en-GB"/>
-        </w:rPr>
-        <w:t>Power Point Presentation "Network" created (Tom)</w:t>
-      </w:r>
-    </w:p>
-    <w:p>
-      <w:pPr>
-        <w:pStyle w:val="Listenabsatz"/>
-        <w:numPr>
-          <w:ilvl w:val="0"/>
-          <w:numId w:val="5"/>
-        </w:numPr>
-        <w:rPr>
-          <w:lang w:val="en-GB"/>
-        </w:rPr>
-      </w:pPr>
-      <w:r>
-        <w:rPr>
-          <w:lang w:val="en-GB"/>
-        </w:rPr>
-        <w:t xml:space="preserve">Power Point Presentations "About the Game", "Who, What, When", "Network" </w:t>
-      </w:r>
-      <w:proofErr w:type="spellStart"/>
-      <w:r>
-        <w:rPr>
-          <w:lang w:val="en-GB"/>
-        </w:rPr>
-        <w:t>comined</w:t>
-      </w:r>
-      <w:proofErr w:type="spellEnd"/>
-      <w:r>
-        <w:rPr>
-          <w:lang w:val="en-GB"/>
-        </w:rPr>
-        <w:t xml:space="preserve"> into one Power Point Presentation (Gian)</w:t>
-      </w:r>
-    </w:p>
-    <w:p>
-      <w:pPr>
-        <w:pStyle w:val="Listenabsatz"/>
-        <w:numPr>
-          <w:ilvl w:val="0"/>
-          <w:numId w:val="5"/>
-        </w:numPr>
-        <w:rPr>
-          <w:lang w:val="en-GB"/>
-        </w:rPr>
-      </w:pPr>
-      <w:r>
-        <w:rPr>
-          <w:lang w:val="en-GB"/>
-        </w:rPr>
-        <w:t>Early Server/Client code finalised (Tom)</w:t>
-      </w:r>
-    </w:p>
-    <w:p>
-      <w:pPr>
-        <w:pStyle w:val="berschrift2"/>
-      </w:pPr>
-      <w:r>
-        <w:t>16.03.2022</w:t>
+          <w:numId w:val="6"/>
+        </w:numPr>
+        <w:rPr>
+          <w:lang w:val="en-GB"/>
+        </w:rPr>
+      </w:pPr>
+      <w:r>
+        <w:rPr>
+          <w:lang w:val="en-GB"/>
+        </w:rPr>
+        <w:t>Created a presentable Diary (Gian)</w:t>
+      </w:r>
+    </w:p>
+    <w:p>
+      <w:pPr>
+        <w:pStyle w:val="Heading2"/>
+      </w:pPr>
+      <w:r>
+        <w:t>22.</w:t>
+      </w:r>
+      <w:r>
+        <w:t>03.2022</w:t>
       </w:r>
     </w:p>
     <w:p>
@@ -487,12 +579,12 @@
           <w:bCs/>
           <w:lang w:val="en-GB"/>
         </w:rPr>
-        <w:t>Meeting Ali is missing</w:t>
-      </w:r>
-    </w:p>
-    <w:p>
-      <w:pPr>
-        <w:pStyle w:val="Listenabsatz"/>
+        <w:t>Meeting, all contributors are present</w:t>
+      </w:r>
+    </w:p>
+    <w:p>
+      <w:pPr>
+        <w:pStyle w:val="ListParagraph"/>
         <w:numPr>
           <w:ilvl w:val="0"/>
           <w:numId w:val="6"/>
@@ -505,12 +597,18 @@
         <w:rPr>
           <w:lang w:val="en-GB"/>
         </w:rPr>
-        <w:t>Power Point Presentation "Requirement Analysis" created (Sebastien)</w:t>
-      </w:r>
-    </w:p>
-    <w:p>
-      <w:pPr>
-        <w:pStyle w:val="Listenabsatz"/>
+        <w:t>Discussed and reviewed code</w:t>
+      </w:r>
+      <w:r>
+        <w:rPr>
+          <w:lang w:val="en-GB"/>
+        </w:rPr>
+        <w:t xml:space="preserve"> (All)</w:t>
+      </w:r>
+    </w:p>
+    <w:p>
+      <w:pPr>
+        <w:pStyle w:val="ListParagraph"/>
         <w:numPr>
           <w:ilvl w:val="0"/>
           <w:numId w:val="6"/>
@@ -523,14 +621,14 @@
         <w:rPr>
           <w:lang w:val="en-GB"/>
         </w:rPr>
-        <w:t>Finalized Power Point Presentation (Gian)</w:t>
-      </w:r>
-    </w:p>
-    <w:p>
-      <w:pPr>
-        <w:pStyle w:val="Listenabsatz"/>
-        <w:numPr>
-          <w:ilvl w:val="0"/>
+        <w:t>Assigned following tasks:</w:t>
+      </w:r>
+    </w:p>
+    <w:p>
+      <w:pPr>
+        <w:pStyle w:val="ListParagraph"/>
+        <w:numPr>
+          <w:ilvl w:val="1"/>
           <w:numId w:val="6"/>
         </w:numPr>
         <w:rPr>
@@ -541,14 +639,26 @@
         <w:rPr>
           <w:lang w:val="en-GB"/>
         </w:rPr>
-        <w:t>Early Server/Client code uploaded (Tom)</w:t>
-      </w:r>
-    </w:p>
-    <w:p>
-      <w:pPr>
-        <w:pStyle w:val="Listenabsatz"/>
-        <w:numPr>
-          <w:ilvl w:val="0"/>
+        <w:t>Protocol Encode, Decode, Validate (Tom</w:t>
+      </w:r>
+      <w:r>
+        <w:rPr>
+          <w:lang w:val="en-GB"/>
+        </w:rPr>
+        <w:t xml:space="preserve"> &amp; Gian</w:t>
+      </w:r>
+      <w:r>
+        <w:rPr>
+          <w:lang w:val="en-GB"/>
+        </w:rPr>
+        <w:t>)</w:t>
+      </w:r>
+    </w:p>
+    <w:p>
+      <w:pPr>
+        <w:pStyle w:val="ListParagraph"/>
+        <w:numPr>
+          <w:ilvl w:val="1"/>
           <w:numId w:val="6"/>
         </w:numPr>
         <w:rPr>
@@ -559,26 +669,27 @@
         <w:rPr>
           <w:lang w:val="en-GB"/>
         </w:rPr>
-        <w:t xml:space="preserve">Cleaned up the Git </w:t>
-      </w:r>
-      <w:r>
-        <w:rPr>
-          <w:lang w:val="en-GB"/>
-        </w:rPr>
-        <w:t>repository</w:t>
-      </w:r>
-      <w:r>
-        <w:rPr>
-          <w:lang w:val="en-GB"/>
-        </w:rPr>
-        <w:t xml:space="preserve"> (Tom, Sebastien, Gian)</w:t>
-      </w:r>
-    </w:p>
-    <w:p>
-      <w:pPr>
-        <w:pStyle w:val="Listenabsatz"/>
-        <w:numPr>
-          <w:ilvl w:val="0"/>
+        <w:lastRenderedPageBreak/>
+        <w:t>Change Nickname</w:t>
+      </w:r>
+      <w:r>
+        <w:rPr>
+          <w:lang w:val="en-GB"/>
+        </w:rPr>
+        <w:t xml:space="preserve"> (</w:t>
+      </w:r>
+      <w:r>
+        <w:rPr>
+          <w:lang w:val="en-GB"/>
+        </w:rPr>
+        <w:t>Gian)</w:t>
+      </w:r>
+    </w:p>
+    <w:p>
+      <w:pPr>
+        <w:pStyle w:val="ListParagraph"/>
+        <w:numPr>
+          <w:ilvl w:val="1"/>
           <w:numId w:val="6"/>
         </w:numPr>
         <w:rPr>
@@ -589,14 +700,26 @@
         <w:rPr>
           <w:lang w:val="en-GB"/>
         </w:rPr>
-        <w:t>Updated Diary (Gian)</w:t>
-      </w:r>
-    </w:p>
-    <w:p>
-      <w:pPr>
-        <w:pStyle w:val="Listenabsatz"/>
-        <w:numPr>
-          <w:ilvl w:val="0"/>
+        <w:t>Chat (Tom</w:t>
+      </w:r>
+      <w:r>
+        <w:rPr>
+          <w:lang w:val="en-GB"/>
+        </w:rPr>
+        <w:t xml:space="preserve"> &amp; Gian</w:t>
+      </w:r>
+      <w:r>
+        <w:rPr>
+          <w:lang w:val="en-GB"/>
+        </w:rPr>
+        <w:t>)</w:t>
+      </w:r>
+    </w:p>
+    <w:p>
+      <w:pPr>
+        <w:pStyle w:val="ListParagraph"/>
+        <w:numPr>
+          <w:ilvl w:val="1"/>
           <w:numId w:val="6"/>
         </w:numPr>
         <w:rPr>
@@ -607,7 +730,163 @@
         <w:rPr>
           <w:lang w:val="en-GB"/>
         </w:rPr>
-        <w:t>Created a presentable Diary (Gian)</w:t>
+        <w:t>Update Diary (Gian)</w:t>
+      </w:r>
+    </w:p>
+    <w:p>
+      <w:pPr>
+        <w:pStyle w:val="ListParagraph"/>
+        <w:numPr>
+          <w:ilvl w:val="1"/>
+          <w:numId w:val="6"/>
+        </w:numPr>
+        <w:rPr>
+          <w:lang w:val="en-GB"/>
+        </w:rPr>
+      </w:pPr>
+      <w:r>
+        <w:rPr>
+          <w:lang w:val="en-GB"/>
+        </w:rPr>
+        <w:t>Login/Logout &amp; Ping/Pong (</w:t>
+      </w:r>
+      <w:r>
+        <w:rPr>
+          <w:lang w:val="en-GB"/>
+        </w:rPr>
+        <w:t>Sebastien &amp; Ali</w:t>
+      </w:r>
+      <w:r>
+        <w:rPr>
+          <w:lang w:val="en-GB"/>
+        </w:rPr>
+        <w:t>)</w:t>
+      </w:r>
+    </w:p>
+    <w:p>
+      <w:pPr>
+        <w:pStyle w:val="ListParagraph"/>
+        <w:numPr>
+          <w:ilvl w:val="1"/>
+          <w:numId w:val="6"/>
+        </w:numPr>
+        <w:rPr>
+          <w:lang w:val="en-GB"/>
+        </w:rPr>
+      </w:pPr>
+      <w:r>
+        <w:rPr>
+          <w:lang w:val="en-GB"/>
+        </w:rPr>
+        <w:t>Protocol Code (Tom)</w:t>
+      </w:r>
+    </w:p>
+    <w:p>
+      <w:pPr>
+        <w:pStyle w:val="ListParagraph"/>
+        <w:numPr>
+          <w:ilvl w:val="1"/>
+          <w:numId w:val="6"/>
+        </w:numPr>
+        <w:rPr>
+          <w:lang w:val="en-GB"/>
+        </w:rPr>
+      </w:pPr>
+      <w:r>
+        <w:rPr>
+          <w:lang w:val="en-GB"/>
+        </w:rPr>
+        <w:t>Protocol Document (Gian)</w:t>
+      </w:r>
+    </w:p>
+    <w:p>
+      <w:pPr>
+        <w:pStyle w:val="ListParagraph"/>
+        <w:numPr>
+          <w:ilvl w:val="1"/>
+          <w:numId w:val="6"/>
+        </w:numPr>
+        <w:rPr>
+          <w:lang w:val="en-GB"/>
+        </w:rPr>
+      </w:pPr>
+      <w:r>
+        <w:rPr>
+          <w:lang w:val="en-GB"/>
+        </w:rPr>
+        <w:t>QA Concept (All)</w:t>
+      </w:r>
+    </w:p>
+    <w:p>
+      <w:pPr>
+        <w:pStyle w:val="ListParagraph"/>
+        <w:numPr>
+          <w:ilvl w:val="1"/>
+          <w:numId w:val="6"/>
+        </w:numPr>
+        <w:rPr>
+          <w:lang w:val="en-GB"/>
+        </w:rPr>
+      </w:pPr>
+      <w:r>
+        <w:rPr>
+          <w:lang w:val="en-GB"/>
+        </w:rPr>
+        <w:t>Make sure nicknames are unique (Sebastien)</w:t>
+      </w:r>
+    </w:p>
+    <w:p>
+      <w:pPr>
+        <w:pStyle w:val="ListParagraph"/>
+        <w:numPr>
+          <w:ilvl w:val="1"/>
+          <w:numId w:val="6"/>
+        </w:numPr>
+        <w:rPr>
+          <w:lang w:val="en-GB"/>
+        </w:rPr>
+      </w:pPr>
+      <w:r>
+        <w:rPr>
+          <w:lang w:val="en-GB"/>
+        </w:rPr>
+        <w:t>Check if it works on Linux (Tom)</w:t>
+      </w:r>
+    </w:p>
+    <w:p>
+      <w:pPr>
+        <w:pStyle w:val="ListParagraph"/>
+        <w:numPr>
+          <w:ilvl w:val="1"/>
+          <w:numId w:val="6"/>
+        </w:numPr>
+        <w:rPr>
+          <w:lang w:val="en-GB"/>
+        </w:rPr>
+      </w:pPr>
+      <w:r>
+        <w:rPr>
+          <w:lang w:val="en-GB"/>
+        </w:rPr>
+        <w:t>README (Ali)</w:t>
+      </w:r>
+    </w:p>
+    <w:p>
+      <w:pPr>
+        <w:pStyle w:val="ListParagraph"/>
+        <w:numPr>
+          <w:ilvl w:val="1"/>
+          <w:numId w:val="6"/>
+        </w:numPr>
+        <w:rPr>
+          <w:lang w:val="en-GB"/>
+        </w:rPr>
+      </w:pPr>
+      <w:r>
+        <w:rPr>
+          <w:lang w:val="en-GB"/>
+        </w:rPr>
+        <w:t>Gradle build (Alle)</w:t>
       </w:r>
     </w:p>
     <w:sectPr>
@@ -864,7 +1143,7 @@
         <w:rFonts w:ascii="Symbol" w:hAnsi="Symbol" w:hint="default"/>
       </w:rPr>
     </w:lvl>
-    <w:lvl w:ilvl="1" w:tplc="08070003" w:tentative="1">
+    <w:lvl w:ilvl="1" w:tplc="08070003">
       <w:start w:val="1"/>
       <w:numFmt w:val="bullet"/>
       <w:lvlText w:val="o"/>
@@ -1444,6 +1723,7 @@
     <w:lsdException w:name="HTML Sample" w:semiHidden="1" w:unhideWhenUsed="1"/>
     <w:lsdException w:name="HTML Typewriter" w:semiHidden="1" w:unhideWhenUsed="1"/>
     <w:lsdException w:name="HTML Variable" w:semiHidden="1" w:unhideWhenUsed="1"/>
+    <w:lsdException w:name="Normal Table" w:semiHidden="1" w:unhideWhenUsed="1"/>
     <w:lsdException w:name="annotation subject" w:semiHidden="1" w:unhideWhenUsed="1"/>
     <w:lsdException w:name="No List" w:semiHidden="1" w:unhideWhenUsed="1"/>
     <w:lsdException w:name="Outline List 1" w:semiHidden="1" w:unhideWhenUsed="1"/>
@@ -1490,8 +1770,10 @@
     <w:lsdException w:name="Table Subtle 2" w:semiHidden="1" w:unhideWhenUsed="1"/>
     <w:lsdException w:name="Table Web 1" w:semiHidden="1" w:unhideWhenUsed="1"/>
     <w:lsdException w:name="Table Web 2" w:semiHidden="1" w:unhideWhenUsed="1"/>
+    <w:lsdException w:name="Table Web 3" w:semiHidden="1" w:unhideWhenUsed="1"/>
     <w:lsdException w:name="Balloon Text" w:semiHidden="1" w:unhideWhenUsed="1"/>
     <w:lsdException w:name="Table Grid" w:uiPriority="39"/>
+    <w:lsdException w:name="Table Theme" w:semiHidden="1" w:unhideWhenUsed="1"/>
     <w:lsdException w:name="Placeholder Text" w:semiHidden="1"/>
     <w:lsdException w:name="No Spacing" w:uiPriority="1" w:qFormat="1"/>
     <w:lsdException w:name="Light Shading" w:uiPriority="60"/>
@@ -1713,15 +1995,15 @@
     <w:lsdException w:name="Unresolved Mention" w:semiHidden="1" w:unhideWhenUsed="1"/>
     <w:lsdException w:name="Smart Link" w:semiHidden="1" w:unhideWhenUsed="1"/>
   </w:latentStyles>
-  <w:style w:type="paragraph" w:default="1" w:styleId="Standard">
+  <w:style w:type="paragraph" w:default="1" w:styleId="Normal">
     <w:name w:val="Normal"/>
     <w:qFormat/>
   </w:style>
-  <w:style w:type="paragraph" w:styleId="berschrift2">
+  <w:style w:type="paragraph" w:styleId="Heading2">
     <w:name w:val="heading 2"/>
-    <w:basedOn w:val="Standard"/>
-    <w:next w:val="Standard"/>
-    <w:link w:val="berschrift2Zchn"/>
+    <w:basedOn w:val="Normal"/>
+    <w:next w:val="Normal"/>
+    <w:link w:val="Heading2Char"/>
     <w:uiPriority w:val="9"/>
     <w:unhideWhenUsed/>
     <w:qFormat/>
@@ -1740,13 +2022,13 @@
       <w:lang w:val="en-GB"/>
     </w:rPr>
   </w:style>
-  <w:style w:type="character" w:default="1" w:styleId="Absatz-Standardschriftart">
+  <w:style w:type="character" w:default="1" w:styleId="DefaultParagraphFont">
     <w:name w:val="Default Paragraph Font"/>
     <w:uiPriority w:val="1"/>
     <w:semiHidden/>
     <w:unhideWhenUsed/>
   </w:style>
-  <w:style w:type="table" w:default="1" w:styleId="NormaleTabelle">
+  <w:style w:type="table" w:default="1" w:styleId="TableNormal">
     <w:name w:val="Normal Table"/>
     <w:uiPriority w:val="99"/>
     <w:semiHidden/>
@@ -1761,16 +2043,16 @@
       </w:tblCellMar>
     </w:tblPr>
   </w:style>
-  <w:style w:type="numbering" w:default="1" w:styleId="KeineListe">
+  <w:style w:type="numbering" w:default="1" w:styleId="NoList">
     <w:name w:val="No List"/>
     <w:uiPriority w:val="99"/>
     <w:semiHidden/>
     <w:unhideWhenUsed/>
   </w:style>
-  <w:style w:type="character" w:customStyle="1" w:styleId="berschrift2Zchn">
-    <w:name w:val="Überschrift 2 Zchn"/>
-    <w:basedOn w:val="Absatz-Standardschriftart"/>
-    <w:link w:val="berschrift2"/>
+  <w:style w:type="character" w:customStyle="1" w:styleId="Heading2Char">
+    <w:name w:val="Heading 2 Char"/>
+    <w:basedOn w:val="DefaultParagraphFont"/>
+    <w:link w:val="Heading2"/>
     <w:uiPriority w:val="9"/>
     <w:rsid w:val="00962FD5"/>
     <w:rPr>
@@ -1781,9 +2063,9 @@
       <w:lang w:val="en-GB"/>
     </w:rPr>
   </w:style>
-  <w:style w:type="paragraph" w:styleId="Listenabsatz">
+  <w:style w:type="paragraph" w:styleId="ListParagraph">
     <w:name w:val="List Paragraph"/>
-    <w:basedOn w:val="Standard"/>
+    <w:basedOn w:val="Normal"/>
     <w:uiPriority w:val="34"/>
     <w:qFormat/>
     <w:rsid w:val="00962FD5"/>

</xml_diff>

<commit_message>
Added QA Concept and updated Diary
</commit_message>
<xml_diff>
--- a/documents/Diary.docx
+++ b/documents/Diary.docx
@@ -374,21 +374,7 @@
         <w:rPr>
           <w:lang w:val="en-GB"/>
         </w:rPr>
-        <w:t xml:space="preserve">Power Point Presentations "About the Game", "Who, What, When", "Network" </w:t>
-      </w:r>
-      <w:proofErr w:type="spellStart"/>
-      <w:r>
-        <w:rPr>
-          <w:lang w:val="en-GB"/>
-        </w:rPr>
-        <w:t>comined</w:t>
-      </w:r>
-      <w:proofErr w:type="spellEnd"/>
-      <w:r>
-        <w:rPr>
-          <w:lang w:val="en-GB"/>
-        </w:rPr>
-        <w:t xml:space="preserve"> into one Power Point Presentation (Gian)</w:t>
+        <w:t>Power Point Presentations "About the Game", "Who, What, When", "Network" comined into one Power Point Presentation (Gian)</w:t>
       </w:r>
     </w:p>
     <w:p>
@@ -887,6 +873,456 @@
           <w:lang w:val="en-GB"/>
         </w:rPr>
         <w:t>Gradle build (Alle)</w:t>
+      </w:r>
+    </w:p>
+    <w:p>
+      <w:pPr>
+        <w:pStyle w:val="Heading2"/>
+      </w:pPr>
+      <w:r>
+        <w:t>25.</w:t>
+      </w:r>
+      <w:r>
+        <w:t>03.2022</w:t>
+      </w:r>
+    </w:p>
+    <w:p>
+      <w:pPr>
+        <w:pStyle w:val="ListParagraph"/>
+        <w:numPr>
+          <w:ilvl w:val="0"/>
+          <w:numId w:val="7"/>
+        </w:numPr>
+        <w:rPr>
+          <w:lang w:val="en-GB"/>
+        </w:rPr>
+      </w:pPr>
+      <w:r>
+        <w:rPr>
+          <w:lang w:val="en-GB"/>
+        </w:rPr>
+        <w:t>Reworked the Packet Class (Gian)</w:t>
+      </w:r>
+    </w:p>
+    <w:p>
+      <w:pPr>
+        <w:pStyle w:val="ListParagraph"/>
+        <w:numPr>
+          <w:ilvl w:val="0"/>
+          <w:numId w:val="7"/>
+        </w:numPr>
+        <w:rPr>
+          <w:lang w:val="en-GB"/>
+        </w:rPr>
+      </w:pPr>
+      <w:r>
+        <w:rPr>
+          <w:lang w:val="en-GB"/>
+        </w:rPr>
+        <w:t>Implemented Packet Generation (Gian)</w:t>
+      </w:r>
+    </w:p>
+    <w:p>
+      <w:pPr>
+        <w:pStyle w:val="ListParagraph"/>
+        <w:numPr>
+          <w:ilvl w:val="0"/>
+          <w:numId w:val="7"/>
+        </w:numPr>
+        <w:rPr>
+          <w:lang w:val="en-GB"/>
+        </w:rPr>
+      </w:pPr>
+      <w:r>
+        <w:rPr>
+          <w:lang w:val="en-GB"/>
+        </w:rPr>
+        <w:t>Started work on the Ping-Thread (Sebastien)</w:t>
+      </w:r>
+    </w:p>
+    <w:p>
+      <w:pPr>
+        <w:pStyle w:val="ListParagraph"/>
+        <w:numPr>
+          <w:ilvl w:val="0"/>
+          <w:numId w:val="7"/>
+        </w:numPr>
+        <w:rPr>
+          <w:lang w:val="en-GB"/>
+        </w:rPr>
+      </w:pPr>
+      <w:r>
+        <w:rPr>
+          <w:lang w:val="en-GB"/>
+        </w:rPr>
+        <w:t>Added README.md (Ali)</w:t>
+      </w:r>
+    </w:p>
+    <w:p>
+      <w:pPr>
+        <w:pStyle w:val="ListParagraph"/>
+        <w:numPr>
+          <w:ilvl w:val="0"/>
+          <w:numId w:val="7"/>
+        </w:numPr>
+        <w:rPr>
+          <w:lang w:val="en-GB"/>
+        </w:rPr>
+      </w:pPr>
+      <w:r>
+        <w:rPr>
+          <w:lang w:val="en-GB"/>
+        </w:rPr>
+        <w:t>Implemented infrastructure to test for uniqueness of nickname and allow the changing of a nickname.</w:t>
+      </w:r>
+    </w:p>
+    <w:p>
+      <w:pPr>
+        <w:pStyle w:val="Heading2"/>
+      </w:pPr>
+      <w:r>
+        <w:t>2</w:t>
+      </w:r>
+      <w:r>
+        <w:t>6</w:t>
+      </w:r>
+      <w:r>
+        <w:t>.</w:t>
+      </w:r>
+      <w:r>
+        <w:t>03.2022</w:t>
+      </w:r>
+    </w:p>
+    <w:p>
+      <w:pPr>
+        <w:pStyle w:val="ListParagraph"/>
+        <w:numPr>
+          <w:ilvl w:val="0"/>
+          <w:numId w:val="7"/>
+        </w:numPr>
+        <w:rPr>
+          <w:lang w:val="en-GB"/>
+        </w:rPr>
+      </w:pPr>
+      <w:r>
+        <w:rPr>
+          <w:lang w:val="en-GB"/>
+        </w:rPr>
+        <w:t>Finished and expanded Packet Generation (Gian)</w:t>
+      </w:r>
+    </w:p>
+    <w:p>
+      <w:pPr>
+        <w:pStyle w:val="ListParagraph"/>
+        <w:numPr>
+          <w:ilvl w:val="0"/>
+          <w:numId w:val="7"/>
+        </w:numPr>
+        <w:rPr>
+          <w:lang w:val="en-GB"/>
+        </w:rPr>
+      </w:pPr>
+      <w:r>
+        <w:rPr>
+          <w:lang w:val="en-GB"/>
+        </w:rPr>
+        <w:t>Implement</w:t>
+      </w:r>
+      <w:r>
+        <w:rPr>
+          <w:lang w:val="en-GB"/>
+        </w:rPr>
+        <w:t>ed</w:t>
+      </w:r>
+      <w:r>
+        <w:rPr>
+          <w:lang w:val="en-GB"/>
+        </w:rPr>
+        <w:t xml:space="preserve"> Encoding (Tom)</w:t>
+      </w:r>
+    </w:p>
+    <w:p>
+      <w:pPr>
+        <w:pStyle w:val="ListParagraph"/>
+        <w:numPr>
+          <w:ilvl w:val="0"/>
+          <w:numId w:val="7"/>
+        </w:numPr>
+        <w:rPr>
+          <w:lang w:val="en-GB"/>
+        </w:rPr>
+      </w:pPr>
+      <w:r>
+        <w:rPr>
+          <w:lang w:val="en-GB"/>
+        </w:rPr>
+        <w:t>Implement</w:t>
+      </w:r>
+      <w:r>
+        <w:rPr>
+          <w:lang w:val="en-GB"/>
+        </w:rPr>
+        <w:t>ed</w:t>
+      </w:r>
+      <w:r>
+        <w:rPr>
+          <w:lang w:val="en-GB"/>
+        </w:rPr>
+        <w:t xml:space="preserve"> </w:t>
+      </w:r>
+      <w:r>
+        <w:rPr>
+          <w:lang w:val="en-GB"/>
+        </w:rPr>
+        <w:t>Decoding (</w:t>
+      </w:r>
+      <w:r>
+        <w:rPr>
+          <w:lang w:val="en-GB"/>
+        </w:rPr>
+        <w:t>Gian)</w:t>
+      </w:r>
+    </w:p>
+    <w:p>
+      <w:pPr>
+        <w:pStyle w:val="ListParagraph"/>
+        <w:numPr>
+          <w:ilvl w:val="0"/>
+          <w:numId w:val="7"/>
+        </w:numPr>
+        <w:rPr>
+          <w:lang w:val="en-GB"/>
+        </w:rPr>
+      </w:pPr>
+      <w:r>
+        <w:rPr>
+          <w:lang w:val="en-GB"/>
+        </w:rPr>
+        <w:t>Implemented Packet Detection (Gian)</w:t>
+      </w:r>
+    </w:p>
+    <w:p>
+      <w:pPr>
+        <w:pStyle w:val="ListParagraph"/>
+        <w:numPr>
+          <w:ilvl w:val="0"/>
+          <w:numId w:val="7"/>
+        </w:numPr>
+        <w:rPr>
+          <w:lang w:val="en-GB"/>
+        </w:rPr>
+      </w:pPr>
+      <w:r>
+        <w:rPr>
+          <w:lang w:val="en-GB"/>
+        </w:rPr>
+        <w:t>Implemented infrastructure to allow for Reactions based on received Packets (Gian)</w:t>
+      </w:r>
+    </w:p>
+    <w:p>
+      <w:pPr>
+        <w:pStyle w:val="ListParagraph"/>
+        <w:numPr>
+          <w:ilvl w:val="0"/>
+          <w:numId w:val="7"/>
+        </w:numPr>
+        <w:rPr>
+          <w:lang w:val="en-GB"/>
+        </w:rPr>
+      </w:pPr>
+      <w:r>
+        <w:rPr>
+          <w:lang w:val="en-GB"/>
+        </w:rPr>
+        <w:t>Implemented Ping and answer system</w:t>
+      </w:r>
+      <w:r>
+        <w:rPr>
+          <w:lang w:val="en-GB"/>
+        </w:rPr>
+        <w:t xml:space="preserve"> </w:t>
+      </w:r>
+      <w:r>
+        <w:rPr>
+          <w:lang w:val="en-GB"/>
+        </w:rPr>
+        <w:t>(Gian)</w:t>
+      </w:r>
+    </w:p>
+    <w:p>
+      <w:pPr>
+        <w:pStyle w:val="ListParagraph"/>
+        <w:numPr>
+          <w:ilvl w:val="0"/>
+          <w:numId w:val="7"/>
+        </w:numPr>
+        <w:rPr>
+          <w:lang w:val="en-GB"/>
+        </w:rPr>
+      </w:pPr>
+      <w:r>
+        <w:rPr>
+          <w:lang w:val="en-GB"/>
+        </w:rPr>
+        <w:t>Implemented Chat system (Gian)</w:t>
+      </w:r>
+    </w:p>
+    <w:p>
+      <w:pPr>
+        <w:pStyle w:val="ListParagraph"/>
+        <w:numPr>
+          <w:ilvl w:val="0"/>
+          <w:numId w:val="7"/>
+        </w:numPr>
+        <w:rPr>
+          <w:lang w:val="en-GB"/>
+        </w:rPr>
+      </w:pPr>
+      <w:r>
+        <w:rPr>
+          <w:lang w:val="en-GB"/>
+        </w:rPr>
+        <w:t>Implemented changing username by sending a packet (Gian)</w:t>
+      </w:r>
+    </w:p>
+    <w:p>
+      <w:pPr>
+        <w:pStyle w:val="ListParagraph"/>
+        <w:numPr>
+          <w:ilvl w:val="0"/>
+          <w:numId w:val="7"/>
+        </w:numPr>
+        <w:rPr>
+          <w:lang w:val="en-GB"/>
+        </w:rPr>
+      </w:pPr>
+      <w:r>
+        <w:rPr>
+          <w:lang w:val="en-GB"/>
+        </w:rPr>
+        <w:t xml:space="preserve">Implemented Quit Packet and a appropriate reaction </w:t>
+      </w:r>
+      <w:r>
+        <w:rPr>
+          <w:lang w:val="en-GB"/>
+        </w:rPr>
+        <w:t>from the Client and Server (Gian)</w:t>
+      </w:r>
+    </w:p>
+    <w:p>
+      <w:pPr>
+        <w:pStyle w:val="ListParagraph"/>
+        <w:rPr>
+          <w:lang w:val="en-GB"/>
+        </w:rPr>
+      </w:pPr>
+    </w:p>
+    <w:p>
+      <w:pPr>
+        <w:pStyle w:val="Heading2"/>
+      </w:pPr>
+      <w:r>
+        <w:t>27.</w:t>
+      </w:r>
+      <w:r>
+        <w:t>03.2022</w:t>
+      </w:r>
+    </w:p>
+    <w:p>
+      <w:pPr>
+        <w:pStyle w:val="ListParagraph"/>
+        <w:numPr>
+          <w:ilvl w:val="0"/>
+          <w:numId w:val="8"/>
+        </w:numPr>
+        <w:rPr>
+          <w:lang w:val="en-GB"/>
+        </w:rPr>
+      </w:pPr>
+      <w:r>
+        <w:rPr>
+          <w:lang w:val="en-GB"/>
+        </w:rPr>
+        <w:t>Implemented Pong and answer system (Ali, Sebastien)</w:t>
+      </w:r>
+    </w:p>
+    <w:p>
+      <w:pPr>
+        <w:pStyle w:val="ListParagraph"/>
+        <w:numPr>
+          <w:ilvl w:val="0"/>
+          <w:numId w:val="8"/>
+        </w:numPr>
+        <w:rPr>
+          <w:lang w:val="en-GB"/>
+        </w:rPr>
+      </w:pPr>
+      <w:r>
+        <w:rPr>
+          <w:lang w:val="en-GB"/>
+        </w:rPr>
+        <w:t>Implemented Validation of Packets (Tom)</w:t>
+      </w:r>
+    </w:p>
+    <w:p>
+      <w:pPr>
+        <w:pStyle w:val="ListParagraph"/>
+        <w:numPr>
+          <w:ilvl w:val="0"/>
+          <w:numId w:val="8"/>
+        </w:numPr>
+        <w:rPr>
+          <w:lang w:val="en-GB"/>
+        </w:rPr>
+      </w:pPr>
+      <w:r>
+        <w:rPr>
+          <w:lang w:val="en-GB"/>
+        </w:rPr>
+        <w:t>Updated Diary (Gian)</w:t>
+      </w:r>
+    </w:p>
+    <w:p>
+      <w:pPr>
+        <w:pStyle w:val="ListParagraph"/>
+        <w:numPr>
+          <w:ilvl w:val="0"/>
+          <w:numId w:val="8"/>
+        </w:numPr>
+        <w:rPr>
+          <w:lang w:val="en-GB"/>
+        </w:rPr>
+      </w:pPr>
+      <w:r>
+        <w:rPr>
+          <w:lang w:val="en-GB"/>
+        </w:rPr>
+        <w:t>Wrote up QA</w:t>
+      </w:r>
+      <w:r>
+        <w:rPr>
+          <w:lang w:val="en-GB"/>
+        </w:rPr>
+        <w:t xml:space="preserve"> (Gian)</w:t>
+      </w:r>
+      <w:r>
+        <w:rPr>
+          <w:lang w:val="en-GB"/>
+        </w:rPr>
+        <w:br/>
+      </w:r>
+    </w:p>
+    <w:p>
+      <w:pPr>
+        <w:rPr>
+          <w:lang w:val="en-GB"/>
+        </w:rPr>
+      </w:pPr>
+      <w:r>
+        <w:rPr>
+          <w:lang w:val="en-GB"/>
+        </w:rPr>
+        <w:br/>
       </w:r>
     </w:p>
     <w:sectPr>
@@ -902,6 +1338,119 @@
 <file path=word/numbering.xml><?xml version="1.0" encoding="utf-8"?>
 <w:numbering xmlns:wpc="http://schemas.microsoft.com/office/word/2010/wordprocessingCanvas" xmlns:cx="http://schemas.microsoft.com/office/drawing/2014/chartex" xmlns:cx1="http://schemas.microsoft.com/office/drawing/2015/9/8/chartex" xmlns:cx2="http://schemas.microsoft.com/office/drawing/2015/10/21/chartex" xmlns:cx3="http://schemas.microsoft.com/office/drawing/2016/5/9/chartex" xmlns:cx4="http://schemas.microsoft.com/office/drawing/2016/5/10/chartex" xmlns:cx5="http://schemas.microsoft.com/office/drawing/2016/5/11/chartex" xmlns:cx6="http://schemas.microsoft.com/office/drawing/2016/5/12/chartex" xmlns:cx7="http://schemas.microsoft.com/office/drawing/2016/5/13/chartex" xmlns:cx8="http://schemas.microsoft.com/office/drawing/2016/5/14/chartex" xmlns:mc="http://schemas.openxmlformats.org/markup-compatibility/2006" xmlns:aink="http://schemas.microsoft.com/office/drawing/2016/ink" xmlns:am3d="http://schemas.microsoft.com/office/drawing/2017/model3d" xmlns:o="urn:schemas-microsoft-com:office:office" xmlns:r="http://schemas.openxmlformats.org/officeDocument/2006/relationships" xmlns:m="http://schemas.openxmlformats.org/officeDocument/2006/math" xmlns:v="urn:schemas-microsoft-com:vml" xmlns:wp14="http://schemas.microsoft.com/office/word/2010/wordprocessingDrawing" xmlns:wp="http://schemas.openxmlformats.org/drawingml/2006/wordprocessingDrawing" xmlns:w10="urn:schemas-microsoft-com:office:word" xmlns:w="http://schemas.openxmlformats.org/wordprocessingml/2006/main" xmlns:w14="http://schemas.microsoft.com/office/word/2010/wordml" xmlns:w15="http://schemas.microsoft.com/office/word/2012/wordml" xmlns:w16cex="http://schemas.microsoft.com/office/word/2018/wordml/cex" xmlns:w16cid="http://schemas.microsoft.com/office/word/2016/wordml/cid" xmlns:w16="http://schemas.microsoft.com/office/word/2018/wordml" xmlns:w16sdtdh="http://schemas.microsoft.com/office/word/2020/wordml/sdtdatahash" xmlns:w16se="http://schemas.microsoft.com/office/word/2015/wordml/symex" xmlns:wpg="http://schemas.microsoft.com/office/word/2010/wordprocessingGroup" xmlns:wpi="http://schemas.microsoft.com/office/word/2010/wordprocessingInk" xmlns:wne="http://schemas.microsoft.com/office/word/2006/wordml" xmlns:wps="http://schemas.microsoft.com/office/word/2010/wordprocessingShape" mc:Ignorable="w14 w15 w16se w16cid w16 w16cex w16sdtdh wp14">
   <w:abstractNum w:abstractNumId="0" w15:restartNumberingAfterBreak="0">
+    <w:nsid w:val="06E40B93"/>
+    <w:multiLevelType w:val="hybridMultilevel"/>
+    <w:tmpl w:val="74E885FA"/>
+    <w:lvl w:ilvl="0" w:tplc="08090001">
+      <w:start w:val="1"/>
+      <w:numFmt w:val="bullet"/>
+      <w:lvlText w:val=""/>
+      <w:lvlJc w:val="left"/>
+      <w:pPr>
+        <w:ind w:left="720" w:hanging="360"/>
+      </w:pPr>
+      <w:rPr>
+        <w:rFonts w:ascii="Symbol" w:hAnsi="Symbol" w:hint="default"/>
+      </w:rPr>
+    </w:lvl>
+    <w:lvl w:ilvl="1" w:tplc="08090003" w:tentative="1">
+      <w:start w:val="1"/>
+      <w:numFmt w:val="bullet"/>
+      <w:lvlText w:val="o"/>
+      <w:lvlJc w:val="left"/>
+      <w:pPr>
+        <w:ind w:left="1440" w:hanging="360"/>
+      </w:pPr>
+      <w:rPr>
+        <w:rFonts w:ascii="Courier New" w:hAnsi="Courier New" w:cs="Courier New" w:hint="default"/>
+      </w:rPr>
+    </w:lvl>
+    <w:lvl w:ilvl="2" w:tplc="08090005" w:tentative="1">
+      <w:start w:val="1"/>
+      <w:numFmt w:val="bullet"/>
+      <w:lvlText w:val=""/>
+      <w:lvlJc w:val="left"/>
+      <w:pPr>
+        <w:ind w:left="2160" w:hanging="360"/>
+      </w:pPr>
+      <w:rPr>
+        <w:rFonts w:ascii="Wingdings" w:hAnsi="Wingdings" w:hint="default"/>
+      </w:rPr>
+    </w:lvl>
+    <w:lvl w:ilvl="3" w:tplc="08090001" w:tentative="1">
+      <w:start w:val="1"/>
+      <w:numFmt w:val="bullet"/>
+      <w:lvlText w:val=""/>
+      <w:lvlJc w:val="left"/>
+      <w:pPr>
+        <w:ind w:left="2880" w:hanging="360"/>
+      </w:pPr>
+      <w:rPr>
+        <w:rFonts w:ascii="Symbol" w:hAnsi="Symbol" w:hint="default"/>
+      </w:rPr>
+    </w:lvl>
+    <w:lvl w:ilvl="4" w:tplc="08090003" w:tentative="1">
+      <w:start w:val="1"/>
+      <w:numFmt w:val="bullet"/>
+      <w:lvlText w:val="o"/>
+      <w:lvlJc w:val="left"/>
+      <w:pPr>
+        <w:ind w:left="3600" w:hanging="360"/>
+      </w:pPr>
+      <w:rPr>
+        <w:rFonts w:ascii="Courier New" w:hAnsi="Courier New" w:cs="Courier New" w:hint="default"/>
+      </w:rPr>
+    </w:lvl>
+    <w:lvl w:ilvl="5" w:tplc="08090005" w:tentative="1">
+      <w:start w:val="1"/>
+      <w:numFmt w:val="bullet"/>
+      <w:lvlText w:val=""/>
+      <w:lvlJc w:val="left"/>
+      <w:pPr>
+        <w:ind w:left="4320" w:hanging="360"/>
+      </w:pPr>
+      <w:rPr>
+        <w:rFonts w:ascii="Wingdings" w:hAnsi="Wingdings" w:hint="default"/>
+      </w:rPr>
+    </w:lvl>
+    <w:lvl w:ilvl="6" w:tplc="08090001" w:tentative="1">
+      <w:start w:val="1"/>
+      <w:numFmt w:val="bullet"/>
+      <w:lvlText w:val=""/>
+      <w:lvlJc w:val="left"/>
+      <w:pPr>
+        <w:ind w:left="5040" w:hanging="360"/>
+      </w:pPr>
+      <w:rPr>
+        <w:rFonts w:ascii="Symbol" w:hAnsi="Symbol" w:hint="default"/>
+      </w:rPr>
+    </w:lvl>
+    <w:lvl w:ilvl="7" w:tplc="08090003" w:tentative="1">
+      <w:start w:val="1"/>
+      <w:numFmt w:val="bullet"/>
+      <w:lvlText w:val="o"/>
+      <w:lvlJc w:val="left"/>
+      <w:pPr>
+        <w:ind w:left="5760" w:hanging="360"/>
+      </w:pPr>
+      <w:rPr>
+        <w:rFonts w:ascii="Courier New" w:hAnsi="Courier New" w:cs="Courier New" w:hint="default"/>
+      </w:rPr>
+    </w:lvl>
+    <w:lvl w:ilvl="8" w:tplc="08090005" w:tentative="1">
+      <w:start w:val="1"/>
+      <w:numFmt w:val="bullet"/>
+      <w:lvlText w:val=""/>
+      <w:lvlJc w:val="left"/>
+      <w:pPr>
+        <w:ind w:left="6480" w:hanging="360"/>
+      </w:pPr>
+      <w:rPr>
+        <w:rFonts w:ascii="Wingdings" w:hAnsi="Wingdings" w:hint="default"/>
+      </w:rPr>
+    </w:lvl>
+  </w:abstractNum>
+  <w:abstractNum w:abstractNumId="1" w15:restartNumberingAfterBreak="0">
     <w:nsid w:val="09D9724C"/>
     <w:multiLevelType w:val="hybridMultilevel"/>
     <w:tmpl w:val="5E02EC56"/>
@@ -1014,7 +1563,120 @@
       </w:rPr>
     </w:lvl>
   </w:abstractNum>
-  <w:abstractNum w:abstractNumId="1" w15:restartNumberingAfterBreak="0">
+  <w:abstractNum w:abstractNumId="2" w15:restartNumberingAfterBreak="0">
+    <w:nsid w:val="119F4482"/>
+    <w:multiLevelType w:val="hybridMultilevel"/>
+    <w:tmpl w:val="E42AB616"/>
+    <w:lvl w:ilvl="0" w:tplc="08090001">
+      <w:start w:val="1"/>
+      <w:numFmt w:val="bullet"/>
+      <w:lvlText w:val=""/>
+      <w:lvlJc w:val="left"/>
+      <w:pPr>
+        <w:ind w:left="720" w:hanging="360"/>
+      </w:pPr>
+      <w:rPr>
+        <w:rFonts w:ascii="Symbol" w:hAnsi="Symbol" w:hint="default"/>
+      </w:rPr>
+    </w:lvl>
+    <w:lvl w:ilvl="1" w:tplc="08090003" w:tentative="1">
+      <w:start w:val="1"/>
+      <w:numFmt w:val="bullet"/>
+      <w:lvlText w:val="o"/>
+      <w:lvlJc w:val="left"/>
+      <w:pPr>
+        <w:ind w:left="1440" w:hanging="360"/>
+      </w:pPr>
+      <w:rPr>
+        <w:rFonts w:ascii="Courier New" w:hAnsi="Courier New" w:cs="Courier New" w:hint="default"/>
+      </w:rPr>
+    </w:lvl>
+    <w:lvl w:ilvl="2" w:tplc="08090005" w:tentative="1">
+      <w:start w:val="1"/>
+      <w:numFmt w:val="bullet"/>
+      <w:lvlText w:val=""/>
+      <w:lvlJc w:val="left"/>
+      <w:pPr>
+        <w:ind w:left="2160" w:hanging="360"/>
+      </w:pPr>
+      <w:rPr>
+        <w:rFonts w:ascii="Wingdings" w:hAnsi="Wingdings" w:hint="default"/>
+      </w:rPr>
+    </w:lvl>
+    <w:lvl w:ilvl="3" w:tplc="08090001" w:tentative="1">
+      <w:start w:val="1"/>
+      <w:numFmt w:val="bullet"/>
+      <w:lvlText w:val=""/>
+      <w:lvlJc w:val="left"/>
+      <w:pPr>
+        <w:ind w:left="2880" w:hanging="360"/>
+      </w:pPr>
+      <w:rPr>
+        <w:rFonts w:ascii="Symbol" w:hAnsi="Symbol" w:hint="default"/>
+      </w:rPr>
+    </w:lvl>
+    <w:lvl w:ilvl="4" w:tplc="08090003" w:tentative="1">
+      <w:start w:val="1"/>
+      <w:numFmt w:val="bullet"/>
+      <w:lvlText w:val="o"/>
+      <w:lvlJc w:val="left"/>
+      <w:pPr>
+        <w:ind w:left="3600" w:hanging="360"/>
+      </w:pPr>
+      <w:rPr>
+        <w:rFonts w:ascii="Courier New" w:hAnsi="Courier New" w:cs="Courier New" w:hint="default"/>
+      </w:rPr>
+    </w:lvl>
+    <w:lvl w:ilvl="5" w:tplc="08090005" w:tentative="1">
+      <w:start w:val="1"/>
+      <w:numFmt w:val="bullet"/>
+      <w:lvlText w:val=""/>
+      <w:lvlJc w:val="left"/>
+      <w:pPr>
+        <w:ind w:left="4320" w:hanging="360"/>
+      </w:pPr>
+      <w:rPr>
+        <w:rFonts w:ascii="Wingdings" w:hAnsi="Wingdings" w:hint="default"/>
+      </w:rPr>
+    </w:lvl>
+    <w:lvl w:ilvl="6" w:tplc="08090001" w:tentative="1">
+      <w:start w:val="1"/>
+      <w:numFmt w:val="bullet"/>
+      <w:lvlText w:val=""/>
+      <w:lvlJc w:val="left"/>
+      <w:pPr>
+        <w:ind w:left="5040" w:hanging="360"/>
+      </w:pPr>
+      <w:rPr>
+        <w:rFonts w:ascii="Symbol" w:hAnsi="Symbol" w:hint="default"/>
+      </w:rPr>
+    </w:lvl>
+    <w:lvl w:ilvl="7" w:tplc="08090003" w:tentative="1">
+      <w:start w:val="1"/>
+      <w:numFmt w:val="bullet"/>
+      <w:lvlText w:val="o"/>
+      <w:lvlJc w:val="left"/>
+      <w:pPr>
+        <w:ind w:left="5760" w:hanging="360"/>
+      </w:pPr>
+      <w:rPr>
+        <w:rFonts w:ascii="Courier New" w:hAnsi="Courier New" w:cs="Courier New" w:hint="default"/>
+      </w:rPr>
+    </w:lvl>
+    <w:lvl w:ilvl="8" w:tplc="08090005" w:tentative="1">
+      <w:start w:val="1"/>
+      <w:numFmt w:val="bullet"/>
+      <w:lvlText w:val=""/>
+      <w:lvlJc w:val="left"/>
+      <w:pPr>
+        <w:ind w:left="6480" w:hanging="360"/>
+      </w:pPr>
+      <w:rPr>
+        <w:rFonts w:ascii="Wingdings" w:hAnsi="Wingdings" w:hint="default"/>
+      </w:rPr>
+    </w:lvl>
+  </w:abstractNum>
+  <w:abstractNum w:abstractNumId="3" w15:restartNumberingAfterBreak="0">
     <w:nsid w:val="24DE18C7"/>
     <w:multiLevelType w:val="hybridMultilevel"/>
     <w:tmpl w:val="A4CEE74E"/>
@@ -1127,7 +1789,7 @@
       </w:rPr>
     </w:lvl>
   </w:abstractNum>
-  <w:abstractNum w:abstractNumId="2" w15:restartNumberingAfterBreak="0">
+  <w:abstractNum w:abstractNumId="4" w15:restartNumberingAfterBreak="0">
     <w:nsid w:val="4FB93299"/>
     <w:multiLevelType w:val="hybridMultilevel"/>
     <w:tmpl w:val="9190B692"/>
@@ -1240,7 +1902,7 @@
       </w:rPr>
     </w:lvl>
   </w:abstractNum>
-  <w:abstractNum w:abstractNumId="3" w15:restartNumberingAfterBreak="0">
+  <w:abstractNum w:abstractNumId="5" w15:restartNumberingAfterBreak="0">
     <w:nsid w:val="68E13D64"/>
     <w:multiLevelType w:val="hybridMultilevel"/>
     <w:tmpl w:val="F558D040"/>
@@ -1353,7 +2015,7 @@
       </w:rPr>
     </w:lvl>
   </w:abstractNum>
-  <w:abstractNum w:abstractNumId="4" w15:restartNumberingAfterBreak="0">
+  <w:abstractNum w:abstractNumId="6" w15:restartNumberingAfterBreak="0">
     <w:nsid w:val="6E712EF8"/>
     <w:multiLevelType w:val="hybridMultilevel"/>
     <w:tmpl w:val="A82AE518"/>
@@ -1466,7 +2128,7 @@
       </w:rPr>
     </w:lvl>
   </w:abstractNum>
-  <w:abstractNum w:abstractNumId="5" w15:restartNumberingAfterBreak="0">
+  <w:abstractNum w:abstractNumId="7" w15:restartNumberingAfterBreak="0">
     <w:nsid w:val="789961AD"/>
     <w:multiLevelType w:val="hybridMultilevel"/>
     <w:tmpl w:val="FF82E764"/>
@@ -1580,22 +2242,28 @@
     </w:lvl>
   </w:abstractNum>
   <w:num w:numId="1">
+    <w:abstractNumId w:val="6"/>
+  </w:num>
+  <w:num w:numId="2">
+    <w:abstractNumId w:val="5"/>
+  </w:num>
+  <w:num w:numId="3">
+    <w:abstractNumId w:val="3"/>
+  </w:num>
+  <w:num w:numId="4">
+    <w:abstractNumId w:val="7"/>
+  </w:num>
+  <w:num w:numId="5">
+    <w:abstractNumId w:val="1"/>
+  </w:num>
+  <w:num w:numId="6">
     <w:abstractNumId w:val="4"/>
   </w:num>
-  <w:num w:numId="2">
-    <w:abstractNumId w:val="3"/>
+  <w:num w:numId="7">
+    <w:abstractNumId w:val="2"/>
   </w:num>
-  <w:num w:numId="3">
-    <w:abstractNumId w:val="1"/>
-  </w:num>
-  <w:num w:numId="4">
-    <w:abstractNumId w:val="5"/>
-  </w:num>
-  <w:num w:numId="5">
+  <w:num w:numId="8">
     <w:abstractNumId w:val="0"/>
-  </w:num>
-  <w:num w:numId="6">
-    <w:abstractNumId w:val="2"/>
   </w:num>
 </w:numbering>
 </file>

</xml_diff>

<commit_message>
add Diary update for milestone 4
</commit_message>
<xml_diff>
--- a/documents/Diary.docx
+++ b/documents/Diary.docx
@@ -2642,6 +2642,659 @@
           <w:lang w:val="en-GB"/>
         </w:rPr>
       </w:pPr>
+    </w:p>
+    <w:p>
+      <w:pPr>
+        <w:pStyle w:val="Heading2"/>
+      </w:pPr>
+      <w:r>
+        <w:t>1</w:t>
+      </w:r>
+      <w:r>
+        <w:t>9</w:t>
+      </w:r>
+      <w:r>
+        <w:t>.</w:t>
+      </w:r>
+      <w:r>
+        <w:t>0</w:t>
+      </w:r>
+      <w:r>
+        <w:t>4</w:t>
+      </w:r>
+      <w:r>
+        <w:t>.2022</w:t>
+      </w:r>
+    </w:p>
+    <w:p>
+      <w:pPr>
+        <w:pStyle w:val="ListParagraph"/>
+        <w:numPr>
+          <w:ilvl w:val="0"/>
+          <w:numId w:val="9"/>
+        </w:numPr>
+        <w:rPr>
+          <w:lang w:val="en-GB"/>
+        </w:rPr>
+      </w:pPr>
+      <w:r>
+        <w:rPr>
+          <w:lang w:val="en-GB"/>
+        </w:rPr>
+        <w:t>Made powerpoint(Gian)</w:t>
+      </w:r>
+    </w:p>
+    <w:p>
+      <w:pPr>
+        <w:pStyle w:val="Heading2"/>
+      </w:pPr>
+      <w:r>
+        <w:t>20</w:t>
+      </w:r>
+      <w:r>
+        <w:t>.</w:t>
+      </w:r>
+      <w:r>
+        <w:t>0</w:t>
+      </w:r>
+      <w:r>
+        <w:t>4</w:t>
+      </w:r>
+      <w:r>
+        <w:t>.2022</w:t>
+      </w:r>
+    </w:p>
+    <w:p>
+      <w:pPr>
+        <w:rPr>
+          <w:b/>
+          <w:bCs/>
+          <w:lang w:val="en-GB"/>
+        </w:rPr>
+      </w:pPr>
+      <w:r>
+        <w:rPr>
+          <w:b/>
+          <w:bCs/>
+          <w:lang w:val="en-GB"/>
+        </w:rPr>
+        <w:t>Meeting, all contributors are presen</w:t>
+      </w:r>
+      <w:r>
+        <w:rPr>
+          <w:b/>
+          <w:bCs/>
+          <w:lang w:val="en-GB"/>
+        </w:rPr>
+        <w:t>t</w:t>
+      </w:r>
+    </w:p>
+    <w:p>
+      <w:pPr>
+        <w:pStyle w:val="ListParagraph"/>
+        <w:numPr>
+          <w:ilvl w:val="0"/>
+          <w:numId w:val="8"/>
+        </w:numPr>
+        <w:rPr>
+          <w:lang w:val="en-GB"/>
+        </w:rPr>
+      </w:pPr>
+      <w:r>
+        <w:rPr>
+          <w:lang w:val="en-GB"/>
+        </w:rPr>
+        <w:t xml:space="preserve">Controlled current progress and laid out roadmap for the next few days. </w:t>
+      </w:r>
+    </w:p>
+    <w:p>
+      <w:pPr>
+        <w:pStyle w:val="ListParagraph"/>
+        <w:numPr>
+          <w:ilvl w:val="1"/>
+          <w:numId w:val="8"/>
+        </w:numPr>
+        <w:rPr>
+          <w:lang w:val="en-GB"/>
+        </w:rPr>
+      </w:pPr>
+      <w:r>
+        <w:rPr>
+          <w:lang w:val="en-GB"/>
+        </w:rPr>
+        <w:t>GUI (Sebastien)</w:t>
+      </w:r>
+    </w:p>
+    <w:p>
+      <w:pPr>
+        <w:pStyle w:val="ListParagraph"/>
+        <w:numPr>
+          <w:ilvl w:val="1"/>
+          <w:numId w:val="8"/>
+        </w:numPr>
+        <w:rPr>
+          <w:lang w:val="en-GB"/>
+        </w:rPr>
+      </w:pPr>
+      <w:r>
+        <w:rPr>
+          <w:lang w:val="en-GB"/>
+        </w:rPr>
+        <w:t>Javadoc (Gian)</w:t>
+      </w:r>
+    </w:p>
+    <w:p>
+      <w:pPr>
+        <w:pStyle w:val="ListParagraph"/>
+        <w:numPr>
+          <w:ilvl w:val="1"/>
+          <w:numId w:val="8"/>
+        </w:numPr>
+        <w:rPr>
+          <w:lang w:val="en-GB"/>
+        </w:rPr>
+      </w:pPr>
+      <w:r>
+        <w:rPr>
+          <w:lang w:val="en-GB"/>
+        </w:rPr>
+        <w:t>Unittest (Ali Tom)</w:t>
+      </w:r>
+    </w:p>
+    <w:p>
+      <w:pPr>
+        <w:pStyle w:val="ListParagraph"/>
+        <w:numPr>
+          <w:ilvl w:val="1"/>
+          <w:numId w:val="8"/>
+        </w:numPr>
+        <w:rPr>
+          <w:lang w:val="en-GB"/>
+        </w:rPr>
+      </w:pPr>
+      <w:r>
+        <w:rPr>
+          <w:lang w:val="en-GB"/>
+        </w:rPr>
+        <w:t>Check “referee” (Tom Gian)</w:t>
+      </w:r>
+    </w:p>
+    <w:p>
+      <w:pPr>
+        <w:pStyle w:val="ListParagraph"/>
+        <w:numPr>
+          <w:ilvl w:val="1"/>
+          <w:numId w:val="8"/>
+        </w:numPr>
+        <w:rPr>
+          <w:lang w:val="en-GB"/>
+        </w:rPr>
+      </w:pPr>
+      <w:r>
+        <w:rPr>
+          <w:lang w:val="en-GB"/>
+        </w:rPr>
+        <w:t>Add owner System (Tom)</w:t>
+      </w:r>
+    </w:p>
+    <w:p>
+      <w:pPr>
+        <w:pStyle w:val="ListParagraph"/>
+        <w:numPr>
+          <w:ilvl w:val="1"/>
+          <w:numId w:val="8"/>
+        </w:numPr>
+        <w:rPr>
+          <w:lang w:val="en-GB"/>
+        </w:rPr>
+      </w:pPr>
+      <w:r>
+        <w:rPr>
+          <w:lang w:val="en-GB"/>
+        </w:rPr>
+        <w:t>Victory High Score (</w:t>
+      </w:r>
+      <w:r>
+        <w:rPr>
+          <w:lang w:val="en-GB"/>
+        </w:rPr>
+        <w:t>S</w:t>
+      </w:r>
+      <w:r>
+        <w:rPr>
+          <w:lang w:val="en-GB"/>
+        </w:rPr>
+        <w:t>eb)</w:t>
+      </w:r>
+    </w:p>
+    <w:p>
+      <w:pPr>
+        <w:pStyle w:val="ListParagraph"/>
+        <w:numPr>
+          <w:ilvl w:val="0"/>
+          <w:numId w:val="9"/>
+        </w:numPr>
+        <w:rPr>
+          <w:lang w:val="en-GB"/>
+        </w:rPr>
+      </w:pPr>
+      <w:r>
+        <w:rPr>
+          <w:lang w:val="en-GB"/>
+        </w:rPr>
+        <w:t>Discussed powerpoint presentation (all)</w:t>
+      </w:r>
+    </w:p>
+    <w:p>
+      <w:pPr>
+        <w:pStyle w:val="ListParagraph"/>
+        <w:numPr>
+          <w:ilvl w:val="0"/>
+          <w:numId w:val="9"/>
+        </w:numPr>
+        <w:rPr>
+          <w:lang w:val="en-GB"/>
+        </w:rPr>
+      </w:pPr>
+      <w:r>
+        <w:rPr>
+          <w:lang w:val="en-GB"/>
+        </w:rPr>
+        <w:t xml:space="preserve">Tried to fix the gradle build (all) </w:t>
+      </w:r>
+    </w:p>
+    <w:p>
+      <w:pPr>
+        <w:pStyle w:val="ListParagraph"/>
+        <w:numPr>
+          <w:ilvl w:val="1"/>
+          <w:numId w:val="9"/>
+        </w:numPr>
+        <w:rPr>
+          <w:lang w:val="en-GB"/>
+        </w:rPr>
+      </w:pPr>
+      <w:r>
+        <w:rPr>
+          <w:lang w:val="en-GB"/>
+        </w:rPr>
+        <w:t>only partly successful</w:t>
+      </w:r>
+    </w:p>
+    <w:p>
+      <w:pPr>
+        <w:pStyle w:val="Heading2"/>
+      </w:pPr>
+      <w:r>
+        <w:t>27</w:t>
+      </w:r>
+      <w:r>
+        <w:t>.</w:t>
+      </w:r>
+      <w:r>
+        <w:t>0</w:t>
+      </w:r>
+      <w:r>
+        <w:t>4</w:t>
+      </w:r>
+      <w:r>
+        <w:t>.2022</w:t>
+      </w:r>
+    </w:p>
+    <w:p>
+      <w:pPr>
+        <w:pStyle w:val="ListParagraph"/>
+        <w:numPr>
+          <w:ilvl w:val="0"/>
+          <w:numId w:val="10"/>
+        </w:numPr>
+        <w:rPr>
+          <w:lang w:val="en-GB"/>
+        </w:rPr>
+      </w:pPr>
+      <w:r>
+        <w:rPr>
+          <w:lang w:val="en-GB"/>
+        </w:rPr>
+        <w:t>added Javadoc (Gian)</w:t>
+      </w:r>
+    </w:p>
+    <w:p>
+      <w:pPr>
+        <w:pStyle w:val="ListParagraph"/>
+        <w:numPr>
+          <w:ilvl w:val="0"/>
+          <w:numId w:val="10"/>
+        </w:numPr>
+        <w:rPr>
+          <w:lang w:val="en-GB"/>
+        </w:rPr>
+      </w:pPr>
+      <w:r>
+        <w:rPr>
+          <w:lang w:val="en-GB"/>
+        </w:rPr>
+        <w:t>Implemen</w:t>
+      </w:r>
+      <w:r>
+        <w:rPr>
+          <w:lang w:val="en-GB"/>
+        </w:rPr>
+        <w:t>ted</w:t>
+      </w:r>
+      <w:r>
+        <w:rPr>
+          <w:lang w:val="en-GB"/>
+        </w:rPr>
+        <w:t xml:space="preserve"> </w:t>
+      </w:r>
+      <w:r>
+        <w:rPr>
+          <w:lang w:val="en-GB"/>
+        </w:rPr>
+        <w:t>FileHelper</w:t>
+      </w:r>
+      <w:r>
+        <w:rPr>
+          <w:lang w:val="en-GB"/>
+        </w:rPr>
+        <w:t xml:space="preserve"> to alleviate gradle build problems (Tom Gian)</w:t>
+      </w:r>
+    </w:p>
+    <w:p>
+      <w:pPr>
+        <w:rPr>
+          <w:lang w:val="en-GB"/>
+        </w:rPr>
+      </w:pPr>
+    </w:p>
+    <w:p>
+      <w:pPr>
+        <w:pStyle w:val="Heading2"/>
+      </w:pPr>
+      <w:r>
+        <w:t>2</w:t>
+      </w:r>
+      <w:r>
+        <w:t>8</w:t>
+      </w:r>
+      <w:r>
+        <w:t>.</w:t>
+      </w:r>
+      <w:r>
+        <w:t>0</w:t>
+      </w:r>
+      <w:r>
+        <w:t>4</w:t>
+      </w:r>
+      <w:r>
+        <w:t>.2022</w:t>
+      </w:r>
+    </w:p>
+    <w:p>
+      <w:pPr>
+        <w:pStyle w:val="ListParagraph"/>
+        <w:numPr>
+          <w:ilvl w:val="0"/>
+          <w:numId w:val="11"/>
+        </w:numPr>
+        <w:rPr>
+          <w:lang w:val="en-GB"/>
+        </w:rPr>
+      </w:pPr>
+      <w:r>
+        <w:rPr>
+          <w:lang w:val="en-GB"/>
+        </w:rPr>
+        <w:t>Implemented owner system</w:t>
+      </w:r>
+      <w:r>
+        <w:rPr>
+          <w:lang w:val="en-GB"/>
+        </w:rPr>
+        <w:t>, not fully functional (Tom)</w:t>
+      </w:r>
+    </w:p>
+    <w:p>
+      <w:pPr>
+        <w:pStyle w:val="Heading2"/>
+      </w:pPr>
+      <w:r>
+        <w:lastRenderedPageBreak/>
+        <w:t>2</w:t>
+      </w:r>
+      <w:r>
+        <w:t>9</w:t>
+      </w:r>
+      <w:r>
+        <w:t>.</w:t>
+      </w:r>
+      <w:r>
+        <w:t>0</w:t>
+      </w:r>
+      <w:r>
+        <w:t>4</w:t>
+      </w:r>
+      <w:r>
+        <w:t>.2022</w:t>
+      </w:r>
+    </w:p>
+    <w:p>
+      <w:pPr>
+        <w:pStyle w:val="ListParagraph"/>
+        <w:numPr>
+          <w:ilvl w:val="0"/>
+          <w:numId w:val="11"/>
+        </w:numPr>
+        <w:rPr>
+          <w:lang w:val="en-GB"/>
+        </w:rPr>
+      </w:pPr>
+      <w:r>
+        <w:rPr>
+          <w:lang w:val="en-GB"/>
+        </w:rPr>
+        <w:t>Added Game map Gui (seb)</w:t>
+      </w:r>
+    </w:p>
+    <w:p>
+      <w:pPr>
+        <w:pStyle w:val="ListParagraph"/>
+        <w:numPr>
+          <w:ilvl w:val="0"/>
+          <w:numId w:val="11"/>
+        </w:numPr>
+        <w:rPr>
+          <w:lang w:val="en-GB"/>
+        </w:rPr>
+      </w:pPr>
+      <w:r>
+        <w:rPr>
+          <w:lang w:val="en-GB"/>
+        </w:rPr>
+        <w:t>Fixed owner system (Tom)</w:t>
+      </w:r>
+    </w:p>
+    <w:p>
+      <w:pPr>
+        <w:pStyle w:val="ListParagraph"/>
+        <w:numPr>
+          <w:ilvl w:val="0"/>
+          <w:numId w:val="11"/>
+        </w:numPr>
+        <w:rPr>
+          <w:lang w:val="en-GB"/>
+        </w:rPr>
+      </w:pPr>
+      <w:r>
+        <w:rPr>
+          <w:lang w:val="en-GB"/>
+        </w:rPr>
+        <w:t>Add winner determination and highscore list (seb)</w:t>
+      </w:r>
+    </w:p>
+    <w:p>
+      <w:pPr>
+        <w:pStyle w:val="ListParagraph"/>
+        <w:numPr>
+          <w:ilvl w:val="0"/>
+          <w:numId w:val="11"/>
+        </w:numPr>
+        <w:rPr>
+          <w:lang w:val="en-GB"/>
+        </w:rPr>
+      </w:pPr>
+      <w:r>
+        <w:rPr>
+          <w:lang w:val="en-GB"/>
+        </w:rPr>
+        <w:t>Fixed ore generation (Tom)</w:t>
+      </w:r>
+    </w:p>
+    <w:p>
+      <w:pPr>
+        <w:pStyle w:val="Heading2"/>
+      </w:pPr>
+      <w:r>
+        <w:t>30</w:t>
+      </w:r>
+      <w:r>
+        <w:t>.</w:t>
+      </w:r>
+      <w:r>
+        <w:t>0</w:t>
+      </w:r>
+      <w:r>
+        <w:t>4</w:t>
+      </w:r>
+      <w:r>
+        <w:t>.2022</w:t>
+      </w:r>
+    </w:p>
+    <w:p>
+      <w:pPr>
+        <w:pStyle w:val="ListParagraph"/>
+        <w:numPr>
+          <w:ilvl w:val="0"/>
+          <w:numId w:val="12"/>
+        </w:numPr>
+        <w:rPr>
+          <w:lang w:val="en-GB"/>
+        </w:rPr>
+      </w:pPr>
+      <w:r>
+        <w:rPr>
+          <w:lang w:val="en-GB"/>
+        </w:rPr>
+        <w:t>Improved ore generation (Gian)</w:t>
+      </w:r>
+    </w:p>
+    <w:p>
+      <w:pPr>
+        <w:pStyle w:val="ListParagraph"/>
+        <w:numPr>
+          <w:ilvl w:val="0"/>
+          <w:numId w:val="12"/>
+        </w:numPr>
+        <w:rPr>
+          <w:lang w:val="en-GB"/>
+        </w:rPr>
+      </w:pPr>
+      <w:r>
+        <w:rPr>
+          <w:lang w:val="en-GB"/>
+        </w:rPr>
+        <w:t>Clean up code to regroup math functions in MathHelper class (Tom)</w:t>
+      </w:r>
+    </w:p>
+    <w:p>
+      <w:pPr>
+        <w:pStyle w:val="ListParagraph"/>
+        <w:numPr>
+          <w:ilvl w:val="0"/>
+          <w:numId w:val="12"/>
+        </w:numPr>
+        <w:rPr>
+          <w:lang w:val="en-GB"/>
+        </w:rPr>
+      </w:pPr>
+      <w:r>
+        <w:rPr>
+          <w:lang w:val="en-GB"/>
+        </w:rPr>
+        <w:t>Uploaded new Art, sprites (Gian)</w:t>
+      </w:r>
+    </w:p>
+    <w:p>
+      <w:pPr>
+        <w:pStyle w:val="ListParagraph"/>
+        <w:numPr>
+          <w:ilvl w:val="0"/>
+          <w:numId w:val="12"/>
+        </w:numPr>
+        <w:rPr>
+          <w:lang w:val="en-GB"/>
+        </w:rPr>
+      </w:pPr>
+      <w:r>
+        <w:rPr>
+          <w:lang w:val="en-GB"/>
+        </w:rPr>
+        <w:t xml:space="preserve">Add </w:t>
+      </w:r>
+      <w:r>
+        <w:rPr>
+          <w:lang w:val="en-GB"/>
+        </w:rPr>
+        <w:t>Javadoc (all)</w:t>
+      </w:r>
+    </w:p>
+    <w:p>
+      <w:pPr>
+        <w:pStyle w:val="Heading2"/>
+      </w:pPr>
+      <w:r>
+        <w:t xml:space="preserve"> 01.05</w:t>
+      </w:r>
+      <w:r>
+        <w:t>.2022</w:t>
+      </w:r>
+    </w:p>
+    <w:p>
+      <w:pPr>
+        <w:pStyle w:val="ListParagraph"/>
+        <w:numPr>
+          <w:ilvl w:val="0"/>
+          <w:numId w:val="13"/>
+        </w:numPr>
+        <w:rPr>
+          <w:lang w:val="en-GB"/>
+        </w:rPr>
+      </w:pPr>
+      <w:r>
+        <w:rPr>
+          <w:lang w:val="en-GB"/>
+        </w:rPr>
+        <w:t>Improved GUI (Better start button, turn and player on turn indication)</w:t>
+      </w:r>
+    </w:p>
+    <w:p>
+      <w:pPr>
+        <w:pStyle w:val="ListParagraph"/>
+        <w:numPr>
+          <w:ilvl w:val="0"/>
+          <w:numId w:val="13"/>
+        </w:numPr>
+        <w:rPr>
+          <w:lang w:val="en-GB"/>
+        </w:rPr>
+      </w:pPr>
+      <w:r>
+        <w:rPr>
+          <w:lang w:val="en-GB"/>
+        </w:rPr>
+        <w:t>Unit Tests (A1i Tom Seb)</w:t>
+      </w:r>
     </w:p>
     <w:sectPr>
       <w:pgSz w:w="11906" w:h="16838"/>
@@ -2656,6 +3309,119 @@
 <file path=word/numbering.xml><?xml version="1.0" encoding="utf-8"?>
 <w:numbering xmlns:wpc="http://schemas.microsoft.com/office/word/2010/wordprocessingCanvas" xmlns:cx="http://schemas.microsoft.com/office/drawing/2014/chartex" xmlns:cx1="http://schemas.microsoft.com/office/drawing/2015/9/8/chartex" xmlns:cx2="http://schemas.microsoft.com/office/drawing/2015/10/21/chartex" xmlns:cx3="http://schemas.microsoft.com/office/drawing/2016/5/9/chartex" xmlns:cx4="http://schemas.microsoft.com/office/drawing/2016/5/10/chartex" xmlns:cx5="http://schemas.microsoft.com/office/drawing/2016/5/11/chartex" xmlns:cx6="http://schemas.microsoft.com/office/drawing/2016/5/12/chartex" xmlns:cx7="http://schemas.microsoft.com/office/drawing/2016/5/13/chartex" xmlns:cx8="http://schemas.microsoft.com/office/drawing/2016/5/14/chartex" xmlns:mc="http://schemas.openxmlformats.org/markup-compatibility/2006" xmlns:aink="http://schemas.microsoft.com/office/drawing/2016/ink" xmlns:am3d="http://schemas.microsoft.com/office/drawing/2017/model3d" xmlns:o="urn:schemas-microsoft-com:office:office" xmlns:r="http://schemas.openxmlformats.org/officeDocument/2006/relationships" xmlns:m="http://schemas.openxmlformats.org/officeDocument/2006/math" xmlns:v="urn:schemas-microsoft-com:vml" xmlns:wp14="http://schemas.microsoft.com/office/word/2010/wordprocessingDrawing" xmlns:wp="http://schemas.openxmlformats.org/drawingml/2006/wordprocessingDrawing" xmlns:w10="urn:schemas-microsoft-com:office:word" xmlns:w="http://schemas.openxmlformats.org/wordprocessingml/2006/main" xmlns:w14="http://schemas.microsoft.com/office/word/2010/wordml" xmlns:w15="http://schemas.microsoft.com/office/word/2012/wordml" xmlns:w16cex="http://schemas.microsoft.com/office/word/2018/wordml/cex" xmlns:w16cid="http://schemas.microsoft.com/office/word/2016/wordml/cid" xmlns:w16="http://schemas.microsoft.com/office/word/2018/wordml" xmlns:w16sdtdh="http://schemas.microsoft.com/office/word/2020/wordml/sdtdatahash" xmlns:w16se="http://schemas.microsoft.com/office/word/2015/wordml/symex" xmlns:wpg="http://schemas.microsoft.com/office/word/2010/wordprocessingGroup" xmlns:wpi="http://schemas.microsoft.com/office/word/2010/wordprocessingInk" xmlns:wne="http://schemas.microsoft.com/office/word/2006/wordml" xmlns:wps="http://schemas.microsoft.com/office/word/2010/wordprocessingShape" mc:Ignorable="w14 w15 w16se w16cid w16 w16cex w16sdtdh wp14">
   <w:abstractNum w:abstractNumId="0" w15:restartNumberingAfterBreak="0">
+    <w:nsid w:val="040B5525"/>
+    <w:multiLevelType w:val="hybridMultilevel"/>
+    <w:tmpl w:val="629EE548"/>
+    <w:lvl w:ilvl="0" w:tplc="08090001">
+      <w:start w:val="1"/>
+      <w:numFmt w:val="bullet"/>
+      <w:lvlText w:val=""/>
+      <w:lvlJc w:val="left"/>
+      <w:pPr>
+        <w:ind w:left="720" w:hanging="360"/>
+      </w:pPr>
+      <w:rPr>
+        <w:rFonts w:ascii="Symbol" w:hAnsi="Symbol" w:hint="default"/>
+      </w:rPr>
+    </w:lvl>
+    <w:lvl w:ilvl="1" w:tplc="08090003" w:tentative="1">
+      <w:start w:val="1"/>
+      <w:numFmt w:val="bullet"/>
+      <w:lvlText w:val="o"/>
+      <w:lvlJc w:val="left"/>
+      <w:pPr>
+        <w:ind w:left="1440" w:hanging="360"/>
+      </w:pPr>
+      <w:rPr>
+        <w:rFonts w:ascii="Courier New" w:hAnsi="Courier New" w:cs="Courier New" w:hint="default"/>
+      </w:rPr>
+    </w:lvl>
+    <w:lvl w:ilvl="2" w:tplc="08090005" w:tentative="1">
+      <w:start w:val="1"/>
+      <w:numFmt w:val="bullet"/>
+      <w:lvlText w:val=""/>
+      <w:lvlJc w:val="left"/>
+      <w:pPr>
+        <w:ind w:left="2160" w:hanging="360"/>
+      </w:pPr>
+      <w:rPr>
+        <w:rFonts w:ascii="Wingdings" w:hAnsi="Wingdings" w:hint="default"/>
+      </w:rPr>
+    </w:lvl>
+    <w:lvl w:ilvl="3" w:tplc="08090001" w:tentative="1">
+      <w:start w:val="1"/>
+      <w:numFmt w:val="bullet"/>
+      <w:lvlText w:val=""/>
+      <w:lvlJc w:val="left"/>
+      <w:pPr>
+        <w:ind w:left="2880" w:hanging="360"/>
+      </w:pPr>
+      <w:rPr>
+        <w:rFonts w:ascii="Symbol" w:hAnsi="Symbol" w:hint="default"/>
+      </w:rPr>
+    </w:lvl>
+    <w:lvl w:ilvl="4" w:tplc="08090003" w:tentative="1">
+      <w:start w:val="1"/>
+      <w:numFmt w:val="bullet"/>
+      <w:lvlText w:val="o"/>
+      <w:lvlJc w:val="left"/>
+      <w:pPr>
+        <w:ind w:left="3600" w:hanging="360"/>
+      </w:pPr>
+      <w:rPr>
+        <w:rFonts w:ascii="Courier New" w:hAnsi="Courier New" w:cs="Courier New" w:hint="default"/>
+      </w:rPr>
+    </w:lvl>
+    <w:lvl w:ilvl="5" w:tplc="08090005" w:tentative="1">
+      <w:start w:val="1"/>
+      <w:numFmt w:val="bullet"/>
+      <w:lvlText w:val=""/>
+      <w:lvlJc w:val="left"/>
+      <w:pPr>
+        <w:ind w:left="4320" w:hanging="360"/>
+      </w:pPr>
+      <w:rPr>
+        <w:rFonts w:ascii="Wingdings" w:hAnsi="Wingdings" w:hint="default"/>
+      </w:rPr>
+    </w:lvl>
+    <w:lvl w:ilvl="6" w:tplc="08090001" w:tentative="1">
+      <w:start w:val="1"/>
+      <w:numFmt w:val="bullet"/>
+      <w:lvlText w:val=""/>
+      <w:lvlJc w:val="left"/>
+      <w:pPr>
+        <w:ind w:left="5040" w:hanging="360"/>
+      </w:pPr>
+      <w:rPr>
+        <w:rFonts w:ascii="Symbol" w:hAnsi="Symbol" w:hint="default"/>
+      </w:rPr>
+    </w:lvl>
+    <w:lvl w:ilvl="7" w:tplc="08090003" w:tentative="1">
+      <w:start w:val="1"/>
+      <w:numFmt w:val="bullet"/>
+      <w:lvlText w:val="o"/>
+      <w:lvlJc w:val="left"/>
+      <w:pPr>
+        <w:ind w:left="5760" w:hanging="360"/>
+      </w:pPr>
+      <w:rPr>
+        <w:rFonts w:ascii="Courier New" w:hAnsi="Courier New" w:cs="Courier New" w:hint="default"/>
+      </w:rPr>
+    </w:lvl>
+    <w:lvl w:ilvl="8" w:tplc="08090005" w:tentative="1">
+      <w:start w:val="1"/>
+      <w:numFmt w:val="bullet"/>
+      <w:lvlText w:val=""/>
+      <w:lvlJc w:val="left"/>
+      <w:pPr>
+        <w:ind w:left="6480" w:hanging="360"/>
+      </w:pPr>
+      <w:rPr>
+        <w:rFonts w:ascii="Wingdings" w:hAnsi="Wingdings" w:hint="default"/>
+      </w:rPr>
+    </w:lvl>
+  </w:abstractNum>
+  <w:abstractNum w:abstractNumId="1" w15:restartNumberingAfterBreak="0">
     <w:nsid w:val="06E40B93"/>
     <w:multiLevelType w:val="hybridMultilevel"/>
     <w:tmpl w:val="74E885FA"/>
@@ -2768,7 +3534,7 @@
       </w:rPr>
     </w:lvl>
   </w:abstractNum>
-  <w:abstractNum w:abstractNumId="1" w15:restartNumberingAfterBreak="0">
+  <w:abstractNum w:abstractNumId="2" w15:restartNumberingAfterBreak="0">
     <w:nsid w:val="09D9724C"/>
     <w:multiLevelType w:val="hybridMultilevel"/>
     <w:tmpl w:val="5E02EC56"/>
@@ -2881,7 +3647,7 @@
       </w:rPr>
     </w:lvl>
   </w:abstractNum>
-  <w:abstractNum w:abstractNumId="2" w15:restartNumberingAfterBreak="0">
+  <w:abstractNum w:abstractNumId="3" w15:restartNumberingAfterBreak="0">
     <w:nsid w:val="119F4482"/>
     <w:multiLevelType w:val="hybridMultilevel"/>
     <w:tmpl w:val="E42AB616"/>
@@ -2994,7 +3760,7 @@
       </w:rPr>
     </w:lvl>
   </w:abstractNum>
-  <w:abstractNum w:abstractNumId="3" w15:restartNumberingAfterBreak="0">
+  <w:abstractNum w:abstractNumId="4" w15:restartNumberingAfterBreak="0">
     <w:nsid w:val="24DE18C7"/>
     <w:multiLevelType w:val="hybridMultilevel"/>
     <w:tmpl w:val="A4CEE74E"/>
@@ -3107,7 +3873,7 @@
       </w:rPr>
     </w:lvl>
   </w:abstractNum>
-  <w:abstractNum w:abstractNumId="4" w15:restartNumberingAfterBreak="0">
+  <w:abstractNum w:abstractNumId="5" w15:restartNumberingAfterBreak="0">
     <w:nsid w:val="4FB93299"/>
     <w:multiLevelType w:val="hybridMultilevel"/>
     <w:tmpl w:val="9190B692"/>
@@ -3220,7 +3986,233 @@
       </w:rPr>
     </w:lvl>
   </w:abstractNum>
-  <w:abstractNum w:abstractNumId="5" w15:restartNumberingAfterBreak="0">
+  <w:abstractNum w:abstractNumId="6" w15:restartNumberingAfterBreak="0">
+    <w:nsid w:val="5A7C1E29"/>
+    <w:multiLevelType w:val="hybridMultilevel"/>
+    <w:tmpl w:val="181EAA10"/>
+    <w:lvl w:ilvl="0" w:tplc="08090001">
+      <w:start w:val="1"/>
+      <w:numFmt w:val="bullet"/>
+      <w:lvlText w:val=""/>
+      <w:lvlJc w:val="left"/>
+      <w:pPr>
+        <w:ind w:left="720" w:hanging="360"/>
+      </w:pPr>
+      <w:rPr>
+        <w:rFonts w:ascii="Symbol" w:hAnsi="Symbol" w:hint="default"/>
+      </w:rPr>
+    </w:lvl>
+    <w:lvl w:ilvl="1" w:tplc="08090003" w:tentative="1">
+      <w:start w:val="1"/>
+      <w:numFmt w:val="bullet"/>
+      <w:lvlText w:val="o"/>
+      <w:lvlJc w:val="left"/>
+      <w:pPr>
+        <w:ind w:left="1440" w:hanging="360"/>
+      </w:pPr>
+      <w:rPr>
+        <w:rFonts w:ascii="Courier New" w:hAnsi="Courier New" w:cs="Courier New" w:hint="default"/>
+      </w:rPr>
+    </w:lvl>
+    <w:lvl w:ilvl="2" w:tplc="08090005" w:tentative="1">
+      <w:start w:val="1"/>
+      <w:numFmt w:val="bullet"/>
+      <w:lvlText w:val=""/>
+      <w:lvlJc w:val="left"/>
+      <w:pPr>
+        <w:ind w:left="2160" w:hanging="360"/>
+      </w:pPr>
+      <w:rPr>
+        <w:rFonts w:ascii="Wingdings" w:hAnsi="Wingdings" w:hint="default"/>
+      </w:rPr>
+    </w:lvl>
+    <w:lvl w:ilvl="3" w:tplc="08090001" w:tentative="1">
+      <w:start w:val="1"/>
+      <w:numFmt w:val="bullet"/>
+      <w:lvlText w:val=""/>
+      <w:lvlJc w:val="left"/>
+      <w:pPr>
+        <w:ind w:left="2880" w:hanging="360"/>
+      </w:pPr>
+      <w:rPr>
+        <w:rFonts w:ascii="Symbol" w:hAnsi="Symbol" w:hint="default"/>
+      </w:rPr>
+    </w:lvl>
+    <w:lvl w:ilvl="4" w:tplc="08090003" w:tentative="1">
+      <w:start w:val="1"/>
+      <w:numFmt w:val="bullet"/>
+      <w:lvlText w:val="o"/>
+      <w:lvlJc w:val="left"/>
+      <w:pPr>
+        <w:ind w:left="3600" w:hanging="360"/>
+      </w:pPr>
+      <w:rPr>
+        <w:rFonts w:ascii="Courier New" w:hAnsi="Courier New" w:cs="Courier New" w:hint="default"/>
+      </w:rPr>
+    </w:lvl>
+    <w:lvl w:ilvl="5" w:tplc="08090005" w:tentative="1">
+      <w:start w:val="1"/>
+      <w:numFmt w:val="bullet"/>
+      <w:lvlText w:val=""/>
+      <w:lvlJc w:val="left"/>
+      <w:pPr>
+        <w:ind w:left="4320" w:hanging="360"/>
+      </w:pPr>
+      <w:rPr>
+        <w:rFonts w:ascii="Wingdings" w:hAnsi="Wingdings" w:hint="default"/>
+      </w:rPr>
+    </w:lvl>
+    <w:lvl w:ilvl="6" w:tplc="08090001" w:tentative="1">
+      <w:start w:val="1"/>
+      <w:numFmt w:val="bullet"/>
+      <w:lvlText w:val=""/>
+      <w:lvlJc w:val="left"/>
+      <w:pPr>
+        <w:ind w:left="5040" w:hanging="360"/>
+      </w:pPr>
+      <w:rPr>
+        <w:rFonts w:ascii="Symbol" w:hAnsi="Symbol" w:hint="default"/>
+      </w:rPr>
+    </w:lvl>
+    <w:lvl w:ilvl="7" w:tplc="08090003" w:tentative="1">
+      <w:start w:val="1"/>
+      <w:numFmt w:val="bullet"/>
+      <w:lvlText w:val="o"/>
+      <w:lvlJc w:val="left"/>
+      <w:pPr>
+        <w:ind w:left="5760" w:hanging="360"/>
+      </w:pPr>
+      <w:rPr>
+        <w:rFonts w:ascii="Courier New" w:hAnsi="Courier New" w:cs="Courier New" w:hint="default"/>
+      </w:rPr>
+    </w:lvl>
+    <w:lvl w:ilvl="8" w:tplc="08090005" w:tentative="1">
+      <w:start w:val="1"/>
+      <w:numFmt w:val="bullet"/>
+      <w:lvlText w:val=""/>
+      <w:lvlJc w:val="left"/>
+      <w:pPr>
+        <w:ind w:left="6480" w:hanging="360"/>
+      </w:pPr>
+      <w:rPr>
+        <w:rFonts w:ascii="Wingdings" w:hAnsi="Wingdings" w:hint="default"/>
+      </w:rPr>
+    </w:lvl>
+  </w:abstractNum>
+  <w:abstractNum w:abstractNumId="7" w15:restartNumberingAfterBreak="0">
+    <w:nsid w:val="603817C6"/>
+    <w:multiLevelType w:val="hybridMultilevel"/>
+    <w:tmpl w:val="219251B6"/>
+    <w:lvl w:ilvl="0" w:tplc="08090001">
+      <w:start w:val="1"/>
+      <w:numFmt w:val="bullet"/>
+      <w:lvlText w:val=""/>
+      <w:lvlJc w:val="left"/>
+      <w:pPr>
+        <w:ind w:left="720" w:hanging="360"/>
+      </w:pPr>
+      <w:rPr>
+        <w:rFonts w:ascii="Symbol" w:hAnsi="Symbol" w:hint="default"/>
+      </w:rPr>
+    </w:lvl>
+    <w:lvl w:ilvl="1" w:tplc="08090003">
+      <w:start w:val="1"/>
+      <w:numFmt w:val="bullet"/>
+      <w:lvlText w:val="o"/>
+      <w:lvlJc w:val="left"/>
+      <w:pPr>
+        <w:ind w:left="1440" w:hanging="360"/>
+      </w:pPr>
+      <w:rPr>
+        <w:rFonts w:ascii="Courier New" w:hAnsi="Courier New" w:cs="Courier New" w:hint="default"/>
+      </w:rPr>
+    </w:lvl>
+    <w:lvl w:ilvl="2" w:tplc="08090005" w:tentative="1">
+      <w:start w:val="1"/>
+      <w:numFmt w:val="bullet"/>
+      <w:lvlText w:val=""/>
+      <w:lvlJc w:val="left"/>
+      <w:pPr>
+        <w:ind w:left="2160" w:hanging="360"/>
+      </w:pPr>
+      <w:rPr>
+        <w:rFonts w:ascii="Wingdings" w:hAnsi="Wingdings" w:hint="default"/>
+      </w:rPr>
+    </w:lvl>
+    <w:lvl w:ilvl="3" w:tplc="08090001" w:tentative="1">
+      <w:start w:val="1"/>
+      <w:numFmt w:val="bullet"/>
+      <w:lvlText w:val=""/>
+      <w:lvlJc w:val="left"/>
+      <w:pPr>
+        <w:ind w:left="2880" w:hanging="360"/>
+      </w:pPr>
+      <w:rPr>
+        <w:rFonts w:ascii="Symbol" w:hAnsi="Symbol" w:hint="default"/>
+      </w:rPr>
+    </w:lvl>
+    <w:lvl w:ilvl="4" w:tplc="08090003" w:tentative="1">
+      <w:start w:val="1"/>
+      <w:numFmt w:val="bullet"/>
+      <w:lvlText w:val="o"/>
+      <w:lvlJc w:val="left"/>
+      <w:pPr>
+        <w:ind w:left="3600" w:hanging="360"/>
+      </w:pPr>
+      <w:rPr>
+        <w:rFonts w:ascii="Courier New" w:hAnsi="Courier New" w:cs="Courier New" w:hint="default"/>
+      </w:rPr>
+    </w:lvl>
+    <w:lvl w:ilvl="5" w:tplc="08090005" w:tentative="1">
+      <w:start w:val="1"/>
+      <w:numFmt w:val="bullet"/>
+      <w:lvlText w:val=""/>
+      <w:lvlJc w:val="left"/>
+      <w:pPr>
+        <w:ind w:left="4320" w:hanging="360"/>
+      </w:pPr>
+      <w:rPr>
+        <w:rFonts w:ascii="Wingdings" w:hAnsi="Wingdings" w:hint="default"/>
+      </w:rPr>
+    </w:lvl>
+    <w:lvl w:ilvl="6" w:tplc="08090001" w:tentative="1">
+      <w:start w:val="1"/>
+      <w:numFmt w:val="bullet"/>
+      <w:lvlText w:val=""/>
+      <w:lvlJc w:val="left"/>
+      <w:pPr>
+        <w:ind w:left="5040" w:hanging="360"/>
+      </w:pPr>
+      <w:rPr>
+        <w:rFonts w:ascii="Symbol" w:hAnsi="Symbol" w:hint="default"/>
+      </w:rPr>
+    </w:lvl>
+    <w:lvl w:ilvl="7" w:tplc="08090003" w:tentative="1">
+      <w:start w:val="1"/>
+      <w:numFmt w:val="bullet"/>
+      <w:lvlText w:val="o"/>
+      <w:lvlJc w:val="left"/>
+      <w:pPr>
+        <w:ind w:left="5760" w:hanging="360"/>
+      </w:pPr>
+      <w:rPr>
+        <w:rFonts w:ascii="Courier New" w:hAnsi="Courier New" w:cs="Courier New" w:hint="default"/>
+      </w:rPr>
+    </w:lvl>
+    <w:lvl w:ilvl="8" w:tplc="08090005" w:tentative="1">
+      <w:start w:val="1"/>
+      <w:numFmt w:val="bullet"/>
+      <w:lvlText w:val=""/>
+      <w:lvlJc w:val="left"/>
+      <w:pPr>
+        <w:ind w:left="6480" w:hanging="360"/>
+      </w:pPr>
+      <w:rPr>
+        <w:rFonts w:ascii="Wingdings" w:hAnsi="Wingdings" w:hint="default"/>
+      </w:rPr>
+    </w:lvl>
+  </w:abstractNum>
+  <w:abstractNum w:abstractNumId="8" w15:restartNumberingAfterBreak="0">
     <w:nsid w:val="68E13D64"/>
     <w:multiLevelType w:val="hybridMultilevel"/>
     <w:tmpl w:val="F558D040"/>
@@ -3333,7 +4325,7 @@
       </w:rPr>
     </w:lvl>
   </w:abstractNum>
-  <w:abstractNum w:abstractNumId="6" w15:restartNumberingAfterBreak="0">
+  <w:abstractNum w:abstractNumId="9" w15:restartNumberingAfterBreak="0">
     <w:nsid w:val="6E712EF8"/>
     <w:multiLevelType w:val="hybridMultilevel"/>
     <w:tmpl w:val="A82AE518"/>
@@ -3446,7 +4438,233 @@
       </w:rPr>
     </w:lvl>
   </w:abstractNum>
-  <w:abstractNum w:abstractNumId="7" w15:restartNumberingAfterBreak="0">
+  <w:abstractNum w:abstractNumId="10" w15:restartNumberingAfterBreak="0">
+    <w:nsid w:val="6F6C3F8C"/>
+    <w:multiLevelType w:val="hybridMultilevel"/>
+    <w:tmpl w:val="4BCC5E36"/>
+    <w:lvl w:ilvl="0" w:tplc="08090001">
+      <w:start w:val="1"/>
+      <w:numFmt w:val="bullet"/>
+      <w:lvlText w:val=""/>
+      <w:lvlJc w:val="left"/>
+      <w:pPr>
+        <w:ind w:left="720" w:hanging="360"/>
+      </w:pPr>
+      <w:rPr>
+        <w:rFonts w:ascii="Symbol" w:hAnsi="Symbol" w:hint="default"/>
+      </w:rPr>
+    </w:lvl>
+    <w:lvl w:ilvl="1" w:tplc="08090003" w:tentative="1">
+      <w:start w:val="1"/>
+      <w:numFmt w:val="bullet"/>
+      <w:lvlText w:val="o"/>
+      <w:lvlJc w:val="left"/>
+      <w:pPr>
+        <w:ind w:left="1440" w:hanging="360"/>
+      </w:pPr>
+      <w:rPr>
+        <w:rFonts w:ascii="Courier New" w:hAnsi="Courier New" w:cs="Courier New" w:hint="default"/>
+      </w:rPr>
+    </w:lvl>
+    <w:lvl w:ilvl="2" w:tplc="08090005" w:tentative="1">
+      <w:start w:val="1"/>
+      <w:numFmt w:val="bullet"/>
+      <w:lvlText w:val=""/>
+      <w:lvlJc w:val="left"/>
+      <w:pPr>
+        <w:ind w:left="2160" w:hanging="360"/>
+      </w:pPr>
+      <w:rPr>
+        <w:rFonts w:ascii="Wingdings" w:hAnsi="Wingdings" w:hint="default"/>
+      </w:rPr>
+    </w:lvl>
+    <w:lvl w:ilvl="3" w:tplc="08090001" w:tentative="1">
+      <w:start w:val="1"/>
+      <w:numFmt w:val="bullet"/>
+      <w:lvlText w:val=""/>
+      <w:lvlJc w:val="left"/>
+      <w:pPr>
+        <w:ind w:left="2880" w:hanging="360"/>
+      </w:pPr>
+      <w:rPr>
+        <w:rFonts w:ascii="Symbol" w:hAnsi="Symbol" w:hint="default"/>
+      </w:rPr>
+    </w:lvl>
+    <w:lvl w:ilvl="4" w:tplc="08090003" w:tentative="1">
+      <w:start w:val="1"/>
+      <w:numFmt w:val="bullet"/>
+      <w:lvlText w:val="o"/>
+      <w:lvlJc w:val="left"/>
+      <w:pPr>
+        <w:ind w:left="3600" w:hanging="360"/>
+      </w:pPr>
+      <w:rPr>
+        <w:rFonts w:ascii="Courier New" w:hAnsi="Courier New" w:cs="Courier New" w:hint="default"/>
+      </w:rPr>
+    </w:lvl>
+    <w:lvl w:ilvl="5" w:tplc="08090005" w:tentative="1">
+      <w:start w:val="1"/>
+      <w:numFmt w:val="bullet"/>
+      <w:lvlText w:val=""/>
+      <w:lvlJc w:val="left"/>
+      <w:pPr>
+        <w:ind w:left="4320" w:hanging="360"/>
+      </w:pPr>
+      <w:rPr>
+        <w:rFonts w:ascii="Wingdings" w:hAnsi="Wingdings" w:hint="default"/>
+      </w:rPr>
+    </w:lvl>
+    <w:lvl w:ilvl="6" w:tplc="08090001" w:tentative="1">
+      <w:start w:val="1"/>
+      <w:numFmt w:val="bullet"/>
+      <w:lvlText w:val=""/>
+      <w:lvlJc w:val="left"/>
+      <w:pPr>
+        <w:ind w:left="5040" w:hanging="360"/>
+      </w:pPr>
+      <w:rPr>
+        <w:rFonts w:ascii="Symbol" w:hAnsi="Symbol" w:hint="default"/>
+      </w:rPr>
+    </w:lvl>
+    <w:lvl w:ilvl="7" w:tplc="08090003" w:tentative="1">
+      <w:start w:val="1"/>
+      <w:numFmt w:val="bullet"/>
+      <w:lvlText w:val="o"/>
+      <w:lvlJc w:val="left"/>
+      <w:pPr>
+        <w:ind w:left="5760" w:hanging="360"/>
+      </w:pPr>
+      <w:rPr>
+        <w:rFonts w:ascii="Courier New" w:hAnsi="Courier New" w:cs="Courier New" w:hint="default"/>
+      </w:rPr>
+    </w:lvl>
+    <w:lvl w:ilvl="8" w:tplc="08090005" w:tentative="1">
+      <w:start w:val="1"/>
+      <w:numFmt w:val="bullet"/>
+      <w:lvlText w:val=""/>
+      <w:lvlJc w:val="left"/>
+      <w:pPr>
+        <w:ind w:left="6480" w:hanging="360"/>
+      </w:pPr>
+      <w:rPr>
+        <w:rFonts w:ascii="Wingdings" w:hAnsi="Wingdings" w:hint="default"/>
+      </w:rPr>
+    </w:lvl>
+  </w:abstractNum>
+  <w:abstractNum w:abstractNumId="11" w15:restartNumberingAfterBreak="0">
+    <w:nsid w:val="71936F4A"/>
+    <w:multiLevelType w:val="hybridMultilevel"/>
+    <w:tmpl w:val="69EE2AE6"/>
+    <w:lvl w:ilvl="0" w:tplc="08090001">
+      <w:start w:val="1"/>
+      <w:numFmt w:val="bullet"/>
+      <w:lvlText w:val=""/>
+      <w:lvlJc w:val="left"/>
+      <w:pPr>
+        <w:ind w:left="720" w:hanging="360"/>
+      </w:pPr>
+      <w:rPr>
+        <w:rFonts w:ascii="Symbol" w:hAnsi="Symbol" w:hint="default"/>
+      </w:rPr>
+    </w:lvl>
+    <w:lvl w:ilvl="1" w:tplc="08090003" w:tentative="1">
+      <w:start w:val="1"/>
+      <w:numFmt w:val="bullet"/>
+      <w:lvlText w:val="o"/>
+      <w:lvlJc w:val="left"/>
+      <w:pPr>
+        <w:ind w:left="1440" w:hanging="360"/>
+      </w:pPr>
+      <w:rPr>
+        <w:rFonts w:ascii="Courier New" w:hAnsi="Courier New" w:cs="Courier New" w:hint="default"/>
+      </w:rPr>
+    </w:lvl>
+    <w:lvl w:ilvl="2" w:tplc="08090005" w:tentative="1">
+      <w:start w:val="1"/>
+      <w:numFmt w:val="bullet"/>
+      <w:lvlText w:val=""/>
+      <w:lvlJc w:val="left"/>
+      <w:pPr>
+        <w:ind w:left="2160" w:hanging="360"/>
+      </w:pPr>
+      <w:rPr>
+        <w:rFonts w:ascii="Wingdings" w:hAnsi="Wingdings" w:hint="default"/>
+      </w:rPr>
+    </w:lvl>
+    <w:lvl w:ilvl="3" w:tplc="08090001" w:tentative="1">
+      <w:start w:val="1"/>
+      <w:numFmt w:val="bullet"/>
+      <w:lvlText w:val=""/>
+      <w:lvlJc w:val="left"/>
+      <w:pPr>
+        <w:ind w:left="2880" w:hanging="360"/>
+      </w:pPr>
+      <w:rPr>
+        <w:rFonts w:ascii="Symbol" w:hAnsi="Symbol" w:hint="default"/>
+      </w:rPr>
+    </w:lvl>
+    <w:lvl w:ilvl="4" w:tplc="08090003" w:tentative="1">
+      <w:start w:val="1"/>
+      <w:numFmt w:val="bullet"/>
+      <w:lvlText w:val="o"/>
+      <w:lvlJc w:val="left"/>
+      <w:pPr>
+        <w:ind w:left="3600" w:hanging="360"/>
+      </w:pPr>
+      <w:rPr>
+        <w:rFonts w:ascii="Courier New" w:hAnsi="Courier New" w:cs="Courier New" w:hint="default"/>
+      </w:rPr>
+    </w:lvl>
+    <w:lvl w:ilvl="5" w:tplc="08090005" w:tentative="1">
+      <w:start w:val="1"/>
+      <w:numFmt w:val="bullet"/>
+      <w:lvlText w:val=""/>
+      <w:lvlJc w:val="left"/>
+      <w:pPr>
+        <w:ind w:left="4320" w:hanging="360"/>
+      </w:pPr>
+      <w:rPr>
+        <w:rFonts w:ascii="Wingdings" w:hAnsi="Wingdings" w:hint="default"/>
+      </w:rPr>
+    </w:lvl>
+    <w:lvl w:ilvl="6" w:tplc="08090001" w:tentative="1">
+      <w:start w:val="1"/>
+      <w:numFmt w:val="bullet"/>
+      <w:lvlText w:val=""/>
+      <w:lvlJc w:val="left"/>
+      <w:pPr>
+        <w:ind w:left="5040" w:hanging="360"/>
+      </w:pPr>
+      <w:rPr>
+        <w:rFonts w:ascii="Symbol" w:hAnsi="Symbol" w:hint="default"/>
+      </w:rPr>
+    </w:lvl>
+    <w:lvl w:ilvl="7" w:tplc="08090003" w:tentative="1">
+      <w:start w:val="1"/>
+      <w:numFmt w:val="bullet"/>
+      <w:lvlText w:val="o"/>
+      <w:lvlJc w:val="left"/>
+      <w:pPr>
+        <w:ind w:left="5760" w:hanging="360"/>
+      </w:pPr>
+      <w:rPr>
+        <w:rFonts w:ascii="Courier New" w:hAnsi="Courier New" w:cs="Courier New" w:hint="default"/>
+      </w:rPr>
+    </w:lvl>
+    <w:lvl w:ilvl="8" w:tplc="08090005" w:tentative="1">
+      <w:start w:val="1"/>
+      <w:numFmt w:val="bullet"/>
+      <w:lvlText w:val=""/>
+      <w:lvlJc w:val="left"/>
+      <w:pPr>
+        <w:ind w:left="6480" w:hanging="360"/>
+      </w:pPr>
+      <w:rPr>
+        <w:rFonts w:ascii="Wingdings" w:hAnsi="Wingdings" w:hint="default"/>
+      </w:rPr>
+    </w:lvl>
+  </w:abstractNum>
+  <w:abstractNum w:abstractNumId="12" w15:restartNumberingAfterBreak="0">
     <w:nsid w:val="789961AD"/>
     <w:multiLevelType w:val="hybridMultilevel"/>
     <w:tmpl w:val="FF82E764"/>
@@ -3560,28 +4778,43 @@
     </w:lvl>
   </w:abstractNum>
   <w:num w:numId="1" w16cid:durableId="338119002">
+    <w:abstractNumId w:val="9"/>
+  </w:num>
+  <w:num w:numId="2" w16cid:durableId="1972706637">
+    <w:abstractNumId w:val="8"/>
+  </w:num>
+  <w:num w:numId="3" w16cid:durableId="846138508">
+    <w:abstractNumId w:val="4"/>
+  </w:num>
+  <w:num w:numId="4" w16cid:durableId="2021660146">
+    <w:abstractNumId w:val="12"/>
+  </w:num>
+  <w:num w:numId="5" w16cid:durableId="173879587">
+    <w:abstractNumId w:val="2"/>
+  </w:num>
+  <w:num w:numId="6" w16cid:durableId="704906336">
+    <w:abstractNumId w:val="5"/>
+  </w:num>
+  <w:num w:numId="7" w16cid:durableId="252515859">
+    <w:abstractNumId w:val="3"/>
+  </w:num>
+  <w:num w:numId="8" w16cid:durableId="1373067907">
+    <w:abstractNumId w:val="1"/>
+  </w:num>
+  <w:num w:numId="9" w16cid:durableId="2041928221">
+    <w:abstractNumId w:val="7"/>
+  </w:num>
+  <w:num w:numId="10" w16cid:durableId="651563705">
+    <w:abstractNumId w:val="10"/>
+  </w:num>
+  <w:num w:numId="11" w16cid:durableId="1353920703">
     <w:abstractNumId w:val="6"/>
   </w:num>
-  <w:num w:numId="2" w16cid:durableId="1972706637">
-    <w:abstractNumId w:val="5"/>
+  <w:num w:numId="12" w16cid:durableId="2137336020">
+    <w:abstractNumId w:val="0"/>
   </w:num>
-  <w:num w:numId="3" w16cid:durableId="846138508">
-    <w:abstractNumId w:val="3"/>
-  </w:num>
-  <w:num w:numId="4" w16cid:durableId="2021660146">
-    <w:abstractNumId w:val="7"/>
-  </w:num>
-  <w:num w:numId="5" w16cid:durableId="173879587">
-    <w:abstractNumId w:val="1"/>
-  </w:num>
-  <w:num w:numId="6" w16cid:durableId="704906336">
-    <w:abstractNumId w:val="4"/>
-  </w:num>
-  <w:num w:numId="7" w16cid:durableId="252515859">
-    <w:abstractNumId w:val="2"/>
-  </w:num>
-  <w:num w:numId="8" w16cid:durableId="1373067907">
-    <w:abstractNumId w:val="0"/>
+  <w:num w:numId="13" w16cid:durableId="955134124">
+    <w:abstractNumId w:val="11"/>
   </w:num>
 </w:numbering>
 </file>
@@ -3984,6 +5217,7 @@
   <w:style w:type="paragraph" w:default="1" w:styleId="Normal">
     <w:name w:val="Normal"/>
     <w:qFormat/>
+    <w:rsid w:val="00512E7B"/>
   </w:style>
   <w:style w:type="paragraph" w:styleId="Heading2">
     <w:name w:val="heading 2"/>

</xml_diff>